<commit_message>
Projektantrag verändert, neue Infos
</commit_message>
<xml_diff>
--- a/Dokumentation/Projektantrag.docx
+++ b/Dokumentation/Projektantrag.docx
@@ -31,24 +31,19 @@
         <w:t xml:space="preserve">Network Monitoring Tool – Eine </w:t>
       </w:r>
       <w:r>
-        <w:t>Java</w:t>
-      </w:r>
-      <w:r>
-        <w:t>FX</w:t>
-      </w:r>
-      <w:r>
-        <w:t>-Applikation zur Überwachung</w:t>
-      </w:r>
-      <w:r>
-        <w:t xml:space="preserve"> von Services</w:t>
-      </w:r>
-      <w:r>
-        <w:t xml:space="preserve"> für bestimmte Anwendungen</w:t>
-      </w:r>
-      <w:bookmarkStart w:id="0" w:name="_GoBack"/>
-      <w:bookmarkEnd w:id="0"/>
-      <w:r>
-        <w:t>.</w:t>
+        <w:t>Java-Applikation zur Überwachung</w:t>
+      </w:r>
+      <w:r>
+        <w:t xml:space="preserve"> verschiedener</w:t>
+      </w:r>
+      <w:r>
+        <w:t xml:space="preserve"> Services</w:t>
+      </w:r>
+      <w:r>
+        <w:t xml:space="preserve"> </w:t>
+      </w:r>
+      <w:r>
+        <w:t>auf ihre Verfügbarkeit.</w:t>
       </w:r>
     </w:p>
     <w:p>
@@ -68,34 +63,255 @@
         <w:ind w:left="708"/>
       </w:pPr>
       <w:r>
-        <w:t xml:space="preserve">Die </w:t>
-      </w:r>
-      <w:r>
-        <w:t>Applikation</w:t>
-      </w:r>
-      <w:r>
-        <w:t xml:space="preserve"> zeigt einen Ü</w:t>
-      </w:r>
-      <w:r>
-        <w:t>berblick welche</w:t>
-      </w:r>
-      <w:r>
-        <w:t xml:space="preserve"> Services für</w:t>
-      </w:r>
-      <w:r>
-        <w:t xml:space="preserve"> bestimmte</w:t>
-      </w:r>
-      <w:r>
-        <w:t xml:space="preserve"> Anwendungen</w:t>
-      </w:r>
-      <w:r>
-        <w:t xml:space="preserve"> vorhanden sind</w:t>
+        <w:t xml:space="preserve">Die BITMARCK Technik GmbH </w:t>
+      </w:r>
+      <w:r>
+        <w:t xml:space="preserve">hat ihren Hauptsitz in Hamburg. Sie </w:t>
+      </w:r>
+      <w:r>
+        <w:t>spaltete sich aus dem ehemaligen IT-Bereich der DAK-Gesundheit (Deutsche Angestellten Krankenkasse) ab</w:t>
+      </w:r>
+      <w:r>
+        <w:t xml:space="preserve"> und</w:t>
+      </w:r>
+      <w:r>
+        <w:t xml:space="preserve"> </w:t>
+      </w:r>
+      <w:r>
+        <w:t xml:space="preserve">ist eine von </w:t>
+      </w:r>
+      <w:r>
+        <w:t>fünf</w:t>
+      </w:r>
+      <w:r>
+        <w:t xml:space="preserve"> </w:t>
+      </w:r>
+      <w:r>
+        <w:t>Business-Units</w:t>
+      </w:r>
+      <w:r>
+        <w:t xml:space="preserve"> der </w:t>
+      </w:r>
+      <w:r>
+        <w:t>BITMARCK Unternehmensgruppe.</w:t>
+      </w:r>
+      <w:r>
+        <w:t xml:space="preserve"> </w:t>
+      </w:r>
+      <w:r>
+        <w:t xml:space="preserve">Kernprodukt der </w:t>
+      </w:r>
+      <w:r>
+        <w:t>BITMARCK Technik</w:t>
+      </w:r>
+      <w:r>
+        <w:t xml:space="preserve"> ist die bitGo_Suite.</w:t>
+      </w:r>
+      <w:r>
+        <w:t xml:space="preserve"> Sie besteht aus folgenden Bereichen. Die </w:t>
+      </w:r>
+      <w:r>
+        <w:t>Online-Geschäftsstelle</w:t>
+      </w:r>
+      <w:r>
+        <w:t xml:space="preserve"> bitGo_GS. Der Anlaufpunkt für registrierte Versicherte. Für </w:t>
+      </w:r>
+      <w:r>
+        <w:t xml:space="preserve">nicht </w:t>
+      </w:r>
+      <w:r>
+        <w:t>registriert</w:t>
+      </w:r>
+      <w:r>
+        <w:t xml:space="preserve">e </w:t>
+      </w:r>
+      <w:r>
+        <w:t xml:space="preserve">Versicherte, </w:t>
+      </w:r>
+      <w:r>
+        <w:t>haben Krankenkassen die Möglichkeit Prozesse aus der Online-Geschäftsstelle</w:t>
+      </w:r>
+      <w:r>
+        <w:t xml:space="preserve"> über die bitGo_</w:t>
+      </w:r>
+      <w:r>
+        <w:t xml:space="preserve">KV digital abzubilden und Versicherte so zum Beitritt </w:t>
+      </w:r>
+      <w:r>
+        <w:t xml:space="preserve"> zur Online-Geschäf</w:t>
+      </w:r>
+      <w:r>
+        <w:t>t</w:t>
+      </w:r>
+      <w:r>
+        <w:t xml:space="preserve">sstelle </w:t>
+      </w:r>
+      <w:r>
+        <w:t xml:space="preserve">zu animieren. Die </w:t>
+      </w:r>
+      <w:r>
+        <w:t>bitGo_App ist</w:t>
+      </w:r>
+      <w:r>
+        <w:t xml:space="preserve"> das jüngste Mitglied der bitGo_</w:t>
+      </w:r>
+      <w:r>
+        <w:t xml:space="preserve">Suite und bietet eine </w:t>
+      </w:r>
+      <w:r>
+        <w:t>mobile Lösung mit Anbindung an das Kernsystem.</w:t>
+      </w:r>
+      <w:r>
+        <w:t xml:space="preserve"> Alle diese Bereiche werden mit Hilfe unterschiedlicher Services entwickelt</w:t>
       </w:r>
       <w:r>
         <w:t xml:space="preserve">. </w:t>
       </w:r>
-      <w:r>
-        <w:t xml:space="preserve">Die Anfrage kann während der Laufzeit automatisch in bestimmten Zyklen oder manuell durch den Benutzer per Knopfdruck gestartet werden. </w:t>
+    </w:p>
+    <w:p>
+      <w:pPr>
+        <w:ind w:left="708"/>
+      </w:pPr>
+      <w:r>
+        <w:t>(BEISPIELSERVICES ERGÄNZEN!!!!)</w:t>
+      </w:r>
+    </w:p>
+    <w:p>
+      <w:pPr>
+        <w:ind w:left="708"/>
+      </w:pPr>
+      <w:r>
+        <w:t>Ein Ausfall eines dieser Services wird meist nicht sofort bemerkt</w:t>
+      </w:r>
+      <w:r>
+        <w:t>,</w:t>
+      </w:r>
+      <w:r>
+        <w:t xml:space="preserve"> Fehler können </w:t>
+      </w:r>
+      <w:r>
+        <w:t>auftreten und hindern die Entwickler am weiter arbeiten. E</w:t>
+      </w:r>
+      <w:r>
+        <w:t xml:space="preserve">rst durch einen </w:t>
+      </w:r>
+      <w:r>
+        <w:t xml:space="preserve">unnötigen </w:t>
+      </w:r>
+      <w:r>
+        <w:t xml:space="preserve">aufwendigen </w:t>
+      </w:r>
+      <w:r>
+        <w:t>Prozess können die</w:t>
+      </w:r>
+      <w:r>
+        <w:t xml:space="preserve"> ausgefallenen Services aufgespürt und die</w:t>
+      </w:r>
+      <w:r>
+        <w:t xml:space="preserve"> Fehler</w:t>
+      </w:r>
+      <w:r>
+        <w:t xml:space="preserve"> </w:t>
+      </w:r>
+      <w:r>
+        <w:t>gefunden</w:t>
+      </w:r>
+      <w:r>
+        <w:t xml:space="preserve"> </w:t>
+      </w:r>
+      <w:r>
+        <w:t xml:space="preserve">und beseitig </w:t>
+      </w:r>
+      <w:r>
+        <w:t>werden.</w:t>
+      </w:r>
+    </w:p>
+    <w:p>
+      <w:pPr>
+        <w:ind w:left="708"/>
+      </w:pPr>
+      <w:r>
+        <w:t xml:space="preserve">Meine Aufgabe ist es eine </w:t>
+      </w:r>
+      <w:r>
+        <w:t>Java-</w:t>
+      </w:r>
+      <w:r>
+        <w:t>Applikation zu entwickeln, in der</w:t>
+      </w:r>
+      <w:r>
+        <w:t xml:space="preserve"> </w:t>
+      </w:r>
+      <w:r>
+        <w:t xml:space="preserve">die Services und ihre Verfügbarkeit aufgelistet </w:t>
+      </w:r>
+      <w:r>
+        <w:t>sind</w:t>
+      </w:r>
+      <w:r>
+        <w:t>.</w:t>
+      </w:r>
+      <w:r>
+        <w:t xml:space="preserve"> Ein Ausfall eines dieser Services soll</w:t>
+      </w:r>
+      <w:r>
+        <w:t xml:space="preserve"> eine</w:t>
+      </w:r>
+      <w:r>
+        <w:t xml:space="preserve"> durch die Anwendung gestartet eine War</w:t>
+      </w:r>
+      <w:r>
+        <w:t>nung auszeigen</w:t>
+      </w:r>
+      <w:bookmarkStart w:id="0" w:name="_GoBack"/>
+      <w:bookmarkEnd w:id="0"/>
+      <w:r>
+        <w:t>.</w:t>
+      </w:r>
+      <w:r>
+        <w:t xml:space="preserve"> </w:t>
+      </w:r>
+      <w:r>
+        <w:t>Die Verfügbarkeit von</w:t>
+      </w:r>
+      <w:r>
+        <w:t xml:space="preserve"> Services</w:t>
+      </w:r>
+      <w:r>
+        <w:t xml:space="preserve"> kann der Benutzer w</w:t>
+      </w:r>
+      <w:r>
+        <w:t>äh</w:t>
+      </w:r>
+      <w:r>
+        <w:t xml:space="preserve">rend der Laufzeit </w:t>
+      </w:r>
+      <w:r>
+        <w:t xml:space="preserve">entweder </w:t>
+      </w:r>
+      <w:r>
+        <w:t xml:space="preserve">manuell </w:t>
+      </w:r>
+      <w:r>
+        <w:t>oder automatisch in bestimmten Zyklen</w:t>
+      </w:r>
+      <w:r>
+        <w:t>,</w:t>
+      </w:r>
+      <w:r>
+        <w:t xml:space="preserve"> durch</w:t>
+      </w:r>
+      <w:r>
+        <w:t xml:space="preserve"> anpingen(</w:t>
+      </w:r>
+      <w:r>
+        <w:t>Senden von Testdaten an einen Server</w:t>
+      </w:r>
+      <w:r>
+        <w:t>) ermitteln</w:t>
+      </w:r>
+      <w:r>
+        <w:t xml:space="preserve">. </w:t>
       </w:r>
       <w:r>
         <w:t>D</w:t>
@@ -104,7 +320,10 @@
         <w:t xml:space="preserve">as Ergebnis </w:t>
       </w:r>
       <w:r>
-        <w:t xml:space="preserve">wird </w:t>
+        <w:t>soll</w:t>
+      </w:r>
+      <w:r>
+        <w:t xml:space="preserve"> </w:t>
       </w:r>
       <w:r>
         <w:t>auf ein</w:t>
@@ -113,19 +332,39 @@
         <w:t>er grafischen Oberfläche aus</w:t>
       </w:r>
       <w:r>
-        <w:t xml:space="preserve">geben. </w:t>
-      </w:r>
-      <w:r>
-        <w:t>Server- und Porteinträge werden aus einer externen Quelle gelesen und können</w:t>
-      </w:r>
-      <w:r>
-        <w:t xml:space="preserve"> während der Laufzeit</w:t>
-      </w:r>
-      <w:r>
-        <w:t xml:space="preserve"> bearbeitet, gelöscht oder neu erstellt werden.</w:t>
+        <w:t>geben</w:t>
+      </w:r>
+      <w:r>
+        <w:t xml:space="preserve"> werden</w:t>
+      </w:r>
+      <w:r>
+        <w:t>.</w:t>
+      </w:r>
+      <w:r>
+        <w:t xml:space="preserve"> Für die Anfragen, werden</w:t>
       </w:r>
       <w:r>
         <w:t xml:space="preserve"> </w:t>
+      </w:r>
+      <w:r>
+        <w:t>Server- und Porteinträge aus einer externen Quelle gelesen</w:t>
+      </w:r>
+      <w:r>
+        <w:t xml:space="preserve"> und können von der Anwendung aus</w:t>
+      </w:r>
+      <w:r>
+        <w:t xml:space="preserve"> </w:t>
+      </w:r>
+      <w:r>
+        <w:t>bearbeitet, gelöscht oder neu erstellt werden.</w:t>
+      </w:r>
+      <w:r>
+        <w:t xml:space="preserve"> </w:t>
+      </w:r>
+    </w:p>
+    <w:p>
+      <w:r>
+        <w:br w:type="page"/>
       </w:r>
     </w:p>
     <w:p>
@@ -137,6 +376,7 @@
         </w:numPr>
       </w:pPr>
       <w:r>
+        <w:lastRenderedPageBreak/>
         <w:t>Projektphasen mit Zeitplanung in Stunden</w:t>
       </w:r>
     </w:p>
@@ -202,7 +442,7 @@
               <w:rPr>
                 <w:color w:val="FFFFFF" w:themeColor="background1"/>
               </w:rPr>
-              <w:t>4</w:t>
+              <w:t>7</w:t>
             </w:r>
           </w:p>
         </w:tc>
@@ -227,7 +467,7 @@
               <w:jc w:val="center"/>
             </w:pPr>
             <w:r>
-              <w:t>1</w:t>
+              <w:t>2</w:t>
             </w:r>
           </w:p>
         </w:tc>
@@ -262,7 +502,7 @@
               <w:jc w:val="center"/>
             </w:pPr>
             <w:r>
-              <w:t>1</w:t>
+              <w:t>2</w:t>
             </w:r>
           </w:p>
         </w:tc>
@@ -297,7 +537,7 @@
               <w:jc w:val="center"/>
             </w:pPr>
             <w:r>
-              <w:t>2</w:t>
+              <w:t>3</w:t>
             </w:r>
           </w:p>
         </w:tc>
@@ -362,7 +602,7 @@
               <w:rPr>
                 <w:color w:val="FFFFFF" w:themeColor="background1"/>
               </w:rPr>
-              <w:t>4</w:t>
+              <w:t>7</w:t>
             </w:r>
           </w:p>
         </w:tc>
@@ -390,7 +630,7 @@
               <w:jc w:val="center"/>
             </w:pPr>
             <w:r>
-              <w:t>1</w:t>
+              <w:t>2</w:t>
             </w:r>
           </w:p>
         </w:tc>
@@ -425,7 +665,7 @@
               <w:jc w:val="center"/>
             </w:pPr>
             <w:r>
-              <w:t>1</w:t>
+              <w:t>2</w:t>
             </w:r>
           </w:p>
         </w:tc>
@@ -460,7 +700,7 @@
               <w:jc w:val="center"/>
             </w:pPr>
             <w:r>
-              <w:t>2</w:t>
+              <w:t>3</w:t>
             </w:r>
           </w:p>
         </w:tc>
@@ -662,7 +902,13 @@
           </w:tcPr>
           <w:p>
             <w:r>
-              <w:t>Erstellung von Unit Tests</w:t>
+              <w:t xml:space="preserve">Erstellung von </w:t>
+            </w:r>
+            <w:r>
+              <w:t>j</w:t>
+            </w:r>
+            <w:r>
+              <w:t>Unit Tests</w:t>
             </w:r>
           </w:p>
         </w:tc>
@@ -758,7 +1004,7 @@
               <w:jc w:val="center"/>
             </w:pPr>
             <w:r>
-              <w:t>11</w:t>
+              <w:t>10</w:t>
             </w:r>
           </w:p>
         </w:tc>
@@ -773,13 +1019,17 @@
             <w:pPr>
               <w:rPr>
                 <w:color w:val="FFFFFF" w:themeColor="background1"/>
-              </w:rPr>
-            </w:pPr>
-            <w:r>
-              <w:rPr>
-                <w:color w:val="FFFFFF" w:themeColor="background1"/>
-              </w:rPr>
-              <w:t>Projektabschluss</w:t>
+                <w:sz w:val="24"/>
+                <w:szCs w:val="24"/>
+              </w:rPr>
+            </w:pPr>
+            <w:r>
+              <w:rPr>
+                <w:color w:val="FFFFFF" w:themeColor="background1"/>
+                <w:sz w:val="24"/>
+                <w:szCs w:val="24"/>
+              </w:rPr>
+              <w:t>Gesamt</w:t>
             </w:r>
           </w:p>
         </w:tc>
@@ -813,142 +1063,7 @@
               <w:rPr>
                 <w:color w:val="FFFFFF" w:themeColor="background1"/>
               </w:rPr>
-              <w:t>5</w:t>
-            </w:r>
-          </w:p>
-        </w:tc>
-      </w:tr>
-      <w:tr>
-        <w:tc>
-          <w:tcPr>
-            <w:tcW w:w="7367" w:type="dxa"/>
-          </w:tcPr>
-          <w:p>
-            <w:r>
-              <w:t>Kosten- und Nutzenanalyse</w:t>
-            </w:r>
-          </w:p>
-        </w:tc>
-        <w:tc>
-          <w:tcPr>
-            <w:tcW w:w="547" w:type="dxa"/>
-          </w:tcPr>
-          <w:p>
-            <w:pPr>
-              <w:jc w:val="center"/>
-            </w:pPr>
-            <w:r>
-              <w:t>2</w:t>
-            </w:r>
-          </w:p>
-        </w:tc>
-        <w:tc>
-          <w:tcPr>
-            <w:tcW w:w="440" w:type="dxa"/>
-          </w:tcPr>
-          <w:p>
-            <w:pPr>
-              <w:jc w:val="center"/>
-            </w:pPr>
-          </w:p>
-        </w:tc>
-      </w:tr>
-      <w:tr>
-        <w:tc>
-          <w:tcPr>
-            <w:tcW w:w="7367" w:type="dxa"/>
-          </w:tcPr>
-          <w:p>
-            <w:r>
-              <w:t>Fazit Erstellung</w:t>
-            </w:r>
-          </w:p>
-        </w:tc>
-        <w:tc>
-          <w:tcPr>
-            <w:tcW w:w="547" w:type="dxa"/>
-          </w:tcPr>
-          <w:p>
-            <w:pPr>
-              <w:jc w:val="center"/>
-            </w:pPr>
-            <w:r>
-              <w:t>3</w:t>
-            </w:r>
-          </w:p>
-        </w:tc>
-        <w:tc>
-          <w:tcPr>
-            <w:tcW w:w="440" w:type="dxa"/>
-          </w:tcPr>
-          <w:p>
-            <w:pPr>
-              <w:jc w:val="center"/>
-            </w:pPr>
-          </w:p>
-        </w:tc>
-      </w:tr>
-      <w:tr>
-        <w:tc>
-          <w:tcPr>
-            <w:tcW w:w="7367" w:type="dxa"/>
-            <w:shd w:val="clear" w:color="auto" w:fill="000000" w:themeFill="text1"/>
-          </w:tcPr>
-          <w:p>
-            <w:pPr>
-              <w:rPr>
-                <w:color w:val="FFFFFF" w:themeColor="background1"/>
-                <w:sz w:val="24"/>
-                <w:szCs w:val="24"/>
-              </w:rPr>
-            </w:pPr>
-            <w:r>
-              <w:rPr>
-                <w:color w:val="FFFFFF" w:themeColor="background1"/>
-                <w:sz w:val="24"/>
-                <w:szCs w:val="24"/>
-              </w:rPr>
-              <w:t>Gesamt</w:t>
-            </w:r>
-          </w:p>
-        </w:tc>
-        <w:tc>
-          <w:tcPr>
-            <w:tcW w:w="547" w:type="dxa"/>
-            <w:shd w:val="clear" w:color="auto" w:fill="000000" w:themeFill="text1"/>
-          </w:tcPr>
-          <w:p>
-            <w:pPr>
-              <w:jc w:val="center"/>
-              <w:rPr>
-                <w:color w:val="FFFFFF" w:themeColor="background1"/>
-              </w:rPr>
-            </w:pPr>
-          </w:p>
-        </w:tc>
-        <w:tc>
-          <w:tcPr>
-            <w:tcW w:w="440" w:type="dxa"/>
-            <w:shd w:val="clear" w:color="auto" w:fill="000000" w:themeFill="text1"/>
-          </w:tcPr>
-          <w:p>
-            <w:pPr>
-              <w:jc w:val="center"/>
-              <w:rPr>
-                <w:color w:val="FFFFFF" w:themeColor="background1"/>
-              </w:rPr>
-            </w:pPr>
-            <w:r>
-              <w:rPr>
-                <w:color w:val="FFFFFF" w:themeColor="background1"/>
-              </w:rPr>
-              <w:t>7</w:t>
-            </w:r>
-            <w:r>
-              <w:rPr>
-                <w:color w:val="FFFFFF" w:themeColor="background1"/>
-              </w:rPr>
-              <w:t>0</w:t>
+              <w:t>70</w:t>
             </w:r>
           </w:p>
         </w:tc>
@@ -1507,7 +1622,6 @@
   <w:style w:type="character" w:default="1" w:styleId="Absatz-Standardschriftart">
     <w:name w:val="Default Paragraph Font"/>
     <w:uiPriority w:val="1"/>
-    <w:semiHidden/>
     <w:unhideWhenUsed/>
   </w:style>
   <w:style w:type="table" w:default="1" w:styleId="NormaleTabelle">
@@ -1856,7 +1970,7 @@
 </file>
 
 <file path=customXml/itemProps1.xml><?xml version="1.0" encoding="utf-8"?>
-<ds:datastoreItem xmlns:ds="http://schemas.openxmlformats.org/officeDocument/2006/customXml" ds:itemID="{FC8070C5-9D56-459A-9239-4D4A7782C23E}">
+<ds:datastoreItem xmlns:ds="http://schemas.openxmlformats.org/officeDocument/2006/customXml" ds:itemID="{04195F74-14D3-47E6-A609-6BB828C03FF7}">
   <ds:schemaRefs>
     <ds:schemaRef ds:uri="http://schemas.openxmlformats.org/officeDocument/2006/bibliography"/>
   </ds:schemaRefs>

</xml_diff>

<commit_message>
neue Dokumente zum Projektantrag
</commit_message>
<xml_diff>
--- a/Dokumentation/Projektantrag.docx
+++ b/Dokumentation/Projektantrag.docx
@@ -1,6 +1,6 @@
 
 <file path=word/document.xml><?xml version="1.0" encoding="utf-8"?>
-<w:document xmlns:wpc="http://schemas.microsoft.com/office/word/2010/wordprocessingCanvas" xmlns:mo="http://schemas.microsoft.com/office/mac/office/2008/main" xmlns:mc="http://schemas.openxmlformats.org/markup-compatibility/2006" xmlns:mv="urn:schemas-microsoft-com:mac:vml" xmlns:o="urn:schemas-microsoft-com:office:office" xmlns:r="http://schemas.openxmlformats.org/officeDocument/2006/relationships" xmlns:m="http://schemas.openxmlformats.org/officeDocument/2006/math" xmlns:v="urn:schemas-microsoft-com:vml" xmlns:wp14="http://schemas.microsoft.com/office/word/2010/wordprocessingDrawing" xmlns:wp="http://schemas.openxmlformats.org/drawingml/2006/wordprocessingDrawing" xmlns:w10="urn:schemas-microsoft-com:office:word" xmlns:w="http://schemas.openxmlformats.org/wordprocessingml/2006/main" xmlns:w14="http://schemas.microsoft.com/office/word/2010/wordml" xmlns:w15="http://schemas.microsoft.com/office/word/2012/wordml" xmlns:wpg="http://schemas.microsoft.com/office/word/2010/wordprocessingGroup" xmlns:wpi="http://schemas.microsoft.com/office/word/2010/wordprocessingInk" xmlns:wne="http://schemas.microsoft.com/office/word/2006/wordml" xmlns:wps="http://schemas.microsoft.com/office/word/2010/wordprocessingShape" mc:Ignorable="w14 w15 wp14">
+<w:document xmlns:wpc="http://schemas.microsoft.com/office/word/2010/wordprocessingCanvas" xmlns:mc="http://schemas.openxmlformats.org/markup-compatibility/2006" xmlns:o="urn:schemas-microsoft-com:office:office" xmlns:r="http://schemas.openxmlformats.org/officeDocument/2006/relationships" xmlns:m="http://schemas.openxmlformats.org/officeDocument/2006/math" xmlns:v="urn:schemas-microsoft-com:vml" xmlns:wp14="http://schemas.microsoft.com/office/word/2010/wordprocessingDrawing" xmlns:wp="http://schemas.openxmlformats.org/drawingml/2006/wordprocessingDrawing" xmlns:w10="urn:schemas-microsoft-com:office:word" xmlns:w="http://schemas.openxmlformats.org/wordprocessingml/2006/main" xmlns:w14="http://schemas.microsoft.com/office/word/2010/wordml" xmlns:w15="http://schemas.microsoft.com/office/word/2012/wordml" xmlns:wpg="http://schemas.microsoft.com/office/word/2010/wordprocessingGroup" xmlns:wpi="http://schemas.microsoft.com/office/word/2010/wordprocessingInk" xmlns:wne="http://schemas.microsoft.com/office/word/2006/wordml" xmlns:wps="http://schemas.microsoft.com/office/word/2010/wordprocessingShape" mc:Ignorable="w14 w15 wp14">
   <w:body>
     <w:p>
       <w:pPr>
@@ -31,7 +31,10 @@
         <w:t xml:space="preserve">Network Monitoring Tool – Eine </w:t>
       </w:r>
       <w:r>
-        <w:t>Java-Applikation zur Überwachung</w:t>
+        <w:t>Desktop</w:t>
+      </w:r>
+      <w:r>
+        <w:t>-Applikation zur Überwachung</w:t>
       </w:r>
       <w:r>
         <w:t xml:space="preserve"> verschiedener</w:t>
@@ -60,100 +63,20 @@
     </w:p>
     <w:p>
       <w:pPr>
-        <w:ind w:left="708"/>
-      </w:pPr>
-      <w:r>
-        <w:t xml:space="preserve">Die BITMARCK Technik GmbH </w:t>
-      </w:r>
-      <w:r>
-        <w:t>hat ihren Hauptsitz in Hamburg. Sie spaltete sich aus dem ehemaligen IT-Bereich der DAK-Gesundheit (Deutsche Angestellten Krankenkasse) ab und</w:t>
-      </w:r>
-      <w:r>
-        <w:t xml:space="preserve"> ist eine von fünf </w:t>
-      </w:r>
-      <w:r>
-        <w:t>Business-Units</w:t>
-      </w:r>
-      <w:r>
-        <w:t xml:space="preserve"> der BITMARCK Unternehmensgruppe.</w:t>
-      </w:r>
-      <w:r>
-        <w:t xml:space="preserve"> </w:t>
-      </w:r>
-      <w:r>
-        <w:t>Kernprodukt der BITMARCK Technik ist die bitGo_Suite.</w:t>
-      </w:r>
-      <w:r>
-        <w:t xml:space="preserve"> Sie besteht aus </w:t>
-      </w:r>
-      <w:r>
-        <w:t>drei</w:t>
-      </w:r>
-      <w:r>
-        <w:t xml:space="preserve"> Bereichen. Die O</w:t>
-      </w:r>
-      <w:r>
-        <w:t>nline-Geschäftsstelle bitGo_GS,</w:t>
-      </w:r>
-      <w:r>
-        <w:t xml:space="preserve"> </w:t>
-      </w:r>
-      <w:r>
-        <w:t>d</w:t>
-      </w:r>
-      <w:r>
-        <w:t xml:space="preserve">er Anlaufpunkt für registrierte Versicherte. Für </w:t>
-      </w:r>
-      <w:r>
-        <w:t xml:space="preserve">nicht registrierte </w:t>
-      </w:r>
-      <w:r>
-        <w:t xml:space="preserve">Versicherte, </w:t>
-      </w:r>
-      <w:r>
-        <w:t>haben Krankenkassen die Möglichkeit</w:t>
-      </w:r>
-      <w:r>
-        <w:t>,</w:t>
-      </w:r>
-      <w:r>
-        <w:t xml:space="preserve"> Prozesse aus der Online-Geschäftsstelle</w:t>
-      </w:r>
-      <w:r>
-        <w:t xml:space="preserve"> über die bitGo_</w:t>
-      </w:r>
-      <w:r>
-        <w:t xml:space="preserve">KV digital abzubilden und Versicherte so zum Beitritt </w:t>
-      </w:r>
-      <w:r>
-        <w:t xml:space="preserve"> zur Online-Geschäf</w:t>
-      </w:r>
-      <w:r>
-        <w:t>t</w:t>
-      </w:r>
-      <w:r>
-        <w:t xml:space="preserve">sstelle </w:t>
-      </w:r>
-      <w:r>
-        <w:t xml:space="preserve">zu animieren. Die </w:t>
-      </w:r>
-      <w:r>
-        <w:t>bitGo_App ist</w:t>
-      </w:r>
-      <w:r>
-        <w:t xml:space="preserve"> das jüngste Mitglied der bitGo_</w:t>
-      </w:r>
-      <w:r>
-        <w:t xml:space="preserve">Suite und bietet eine </w:t>
-      </w:r>
-      <w:r>
-        <w:t>mobile Lösung mit Anbindung an das Kernsystem.</w:t>
-      </w:r>
-      <w:r>
-        <w:t xml:space="preserve"> Alle diese Bereiche werden mit Hilfe unterschiedlicher Services entwickelt</w:t>
-      </w:r>
-      <w:r>
-        <w:t xml:space="preserve">. </w:t>
+        <w:pStyle w:val="Listenabsatz"/>
+        <w:numPr>
+          <w:ilvl w:val="1"/>
+          <w:numId w:val="1"/>
+        </w:numPr>
+        <w:rPr>
+          <w:color w:val="5B9BD5" w:themeColor="accent1"/>
+        </w:rPr>
+      </w:pPr>
+      <w:r>
+        <w:rPr>
+          <w:color w:val="5B9BD5" w:themeColor="accent1"/>
+        </w:rPr>
+        <w:t>Ist Zustand</w:t>
       </w:r>
     </w:p>
     <w:p>
@@ -161,215 +84,370 @@
         <w:ind w:left="708"/>
       </w:pPr>
       <w:r>
-        <w:t>(BEISPIELSERVICES ERGÄNZEN!!!!)</w:t>
+        <w:t xml:space="preserve">Die BITMARCK Technik GmbH </w:t>
+      </w:r>
+      <w:r>
+        <w:t>hat ihren Hauptsitz in Hamburg. Sie spaltete sich aus dem ehemaligen IT-Bereich der DAK-Gesundheit (Deutsche Angestellten Krankenkasse) ab und</w:t>
+      </w:r>
+      <w:r>
+        <w:t xml:space="preserve"> ist eine von fünf </w:t>
+      </w:r>
+      <w:r>
+        <w:t>Business-Units</w:t>
+      </w:r>
+      <w:r>
+        <w:t xml:space="preserve"> der BITMARCK Unternehmensgruppe.</w:t>
+      </w:r>
+      <w:r>
+        <w:t xml:space="preserve"> </w:t>
+      </w:r>
+      <w:r>
+        <w:t>Kernprodukt der BITMA</w:t>
+      </w:r>
+      <w:r>
+        <w:t>RCK Technik ist die bitGo_Suite, bestehend</w:t>
+      </w:r>
+      <w:r>
+        <w:t xml:space="preserve"> aus </w:t>
+      </w:r>
+      <w:r>
+        <w:t>drei</w:t>
+      </w:r>
+      <w:r>
+        <w:t xml:space="preserve"> </w:t>
+      </w:r>
+      <w:r>
+        <w:t>Bereiche</w:t>
+      </w:r>
+      <w:r>
+        <w:t>. Die O</w:t>
+      </w:r>
+      <w:r>
+        <w:t>nline-Geschäftsstelle bitGo_GS,</w:t>
+      </w:r>
+      <w:r>
+        <w:t xml:space="preserve"> </w:t>
+      </w:r>
+      <w:r>
+        <w:t>d</w:t>
+      </w:r>
+      <w:r>
+        <w:t xml:space="preserve">er Anlaufpunkt für registrierte Versicherte. Für </w:t>
+      </w:r>
+      <w:r>
+        <w:t xml:space="preserve">nicht registrierte </w:t>
+      </w:r>
+      <w:r>
+        <w:t xml:space="preserve">Versicherte, </w:t>
+      </w:r>
+      <w:r>
+        <w:t>haben Krankenkassen die Möglichkeit</w:t>
+      </w:r>
+      <w:r>
+        <w:t>,</w:t>
+      </w:r>
+      <w:r>
+        <w:t xml:space="preserve"> Prozesse aus der Online-Geschäftsstelle</w:t>
+      </w:r>
+      <w:r>
+        <w:t xml:space="preserve"> über die bitGo_</w:t>
+      </w:r>
+      <w:r>
+        <w:t>KV digital abzubilden und Versicherte so zum</w:t>
+      </w:r>
+      <w:r>
+        <w:t xml:space="preserve"> Beitritt </w:t>
+      </w:r>
+      <w:r>
+        <w:t>zur Online-Geschäf</w:t>
+      </w:r>
+      <w:r>
+        <w:t>t</w:t>
+      </w:r>
+      <w:r>
+        <w:t xml:space="preserve">sstelle </w:t>
+      </w:r>
+      <w:r>
+        <w:t xml:space="preserve">zu animieren. Die </w:t>
+      </w:r>
+      <w:r>
+        <w:t>bitGo_App ist</w:t>
+      </w:r>
+      <w:r>
+        <w:t xml:space="preserve"> das jüngste Mitglied der bitGo_</w:t>
+      </w:r>
+      <w:r>
+        <w:t xml:space="preserve">Suite und bietet eine </w:t>
+      </w:r>
+      <w:r>
+        <w:t>mobile Lösung mit Anbindung an das Kernsystem.</w:t>
+      </w:r>
+      <w:r>
+        <w:t xml:space="preserve"> </w:t>
       </w:r>
     </w:p>
     <w:p>
       <w:pPr>
         <w:ind w:left="708"/>
       </w:pPr>
-      <w:r>
-        <w:t>Ein Ausfall eines dieser Services wird meist nicht sofort bemerkt</w:t>
-      </w:r>
-      <w:r>
-        <w:t>.</w:t>
-      </w:r>
-      <w:r>
-        <w:t xml:space="preserve"> Fehler können </w:t>
-      </w:r>
-      <w:r>
-        <w:t>auftreten und h</w:t>
-      </w:r>
-      <w:r>
-        <w:t>indern die Entwickler am Weiter</w:t>
-      </w:r>
-      <w:r>
-        <w:t>arbeiten. E</w:t>
-      </w:r>
-      <w:r>
-        <w:t xml:space="preserve">rst durch einen </w:t>
-      </w:r>
-      <w:r>
-        <w:t>unnötig</w:t>
-      </w:r>
-      <w:r>
-        <w:t xml:space="preserve"> </w:t>
-      </w:r>
-      <w:r>
-        <w:t xml:space="preserve">aufwendigen </w:t>
-      </w:r>
-      <w:r>
-        <w:t>Prozess können die</w:t>
-      </w:r>
-      <w:r>
-        <w:t xml:space="preserve"> ausgefallenen Services aufgespürt und die</w:t>
-      </w:r>
-      <w:r>
-        <w:t xml:space="preserve"> Fehler</w:t>
-      </w:r>
-      <w:r>
-        <w:t xml:space="preserve"> </w:t>
-      </w:r>
-      <w:r>
-        <w:t>gefunden</w:t>
-      </w:r>
-      <w:r>
-        <w:t xml:space="preserve"> </w:t>
-      </w:r>
-      <w:r>
-        <w:t xml:space="preserve">und beseitig </w:t>
-      </w:r>
-      <w:r>
-        <w:t>werden.</w:t>
-      </w:r>
     </w:p>
     <w:p>
       <w:pPr>
         <w:ind w:left="708"/>
       </w:pPr>
       <w:r>
-        <w:t>Meine Aufgabe ist es</w:t>
-      </w:r>
-      <w:r>
-        <w:t>,</w:t>
-      </w:r>
-      <w:r>
-        <w:t xml:space="preserve"> eine </w:t>
-      </w:r>
-      <w:r>
-        <w:t>Java-</w:t>
-      </w:r>
-      <w:r>
-        <w:t>Applikation zu entwickeln, in der</w:t>
+        <w:t>Alle diese Bereiche werden mit Hilfe unterschiedlicher Services entwickelt</w:t>
+      </w:r>
+      <w:r>
+        <w:t xml:space="preserve">. </w:t>
+      </w:r>
+      <w:r>
+        <w:t xml:space="preserve">/ In all </w:t>
+      </w:r>
+      <w:r>
+        <w:t xml:space="preserve">diesen Bereichen werden verschiedene Services benötigt. </w:t>
+      </w:r>
+    </w:p>
+    <w:p>
+      <w:pPr>
+        <w:ind w:left="708"/>
+      </w:pPr>
+      <w:r>
+        <w:t>(BEISPIELSERVICES ERGÄNZEN!!!!)</w:t>
+      </w:r>
+    </w:p>
+    <w:p>
+      <w:pPr>
+        <w:ind w:left="708"/>
+      </w:pPr>
+      <w:r>
+        <w:t>Ein Ausfall eines dieser Services wird meist nicht sofort bemerkt</w:t>
+      </w:r>
+      <w:r>
+        <w:t>.</w:t>
+      </w:r>
+      <w:r>
+        <w:t xml:space="preserve"> Fehler können </w:t>
+      </w:r>
+      <w:r>
+        <w:t>auftreten und h</w:t>
+      </w:r>
+      <w:r>
+        <w:t>indern die Entwickler am Weiter</w:t>
+      </w:r>
+      <w:r>
+        <w:t>arbeiten. E</w:t>
+      </w:r>
+      <w:r>
+        <w:t xml:space="preserve">rst durch einen </w:t>
+      </w:r>
+      <w:r>
+        <w:t>unnötig</w:t>
       </w:r>
       <w:r>
         <w:t xml:space="preserve"> </w:t>
       </w:r>
       <w:r>
-        <w:t xml:space="preserve">die Services und ihre Verfügbarkeit aufgelistet </w:t>
-      </w:r>
-      <w:r>
-        <w:t>werden</w:t>
-      </w:r>
-      <w:r>
-        <w:t>.</w:t>
-      </w:r>
-      <w:r>
-        <w:t xml:space="preserve"> </w:t>
-      </w:r>
-      <w:r>
-        <w:t>Bei einem</w:t>
-      </w:r>
-      <w:r>
-        <w:t xml:space="preserve"> Ausfall </w:t>
-      </w:r>
-      <w:r>
-        <w:t xml:space="preserve">der Services </w:t>
-      </w:r>
-      <w:r>
-        <w:t>soll</w:t>
-      </w:r>
-      <w:r>
-        <w:t xml:space="preserve"> der Benutzer</w:t>
-      </w:r>
-      <w:r>
-        <w:t xml:space="preserve"> </w:t>
-      </w:r>
-      <w:r>
-        <w:t xml:space="preserve">durch die Anwendung </w:t>
-      </w:r>
-      <w:r>
-        <w:t>gew</w:t>
-      </w:r>
-      <w:r>
-        <w:t>ar</w:t>
-      </w:r>
-      <w:r>
-        <w:t>nt</w:t>
-      </w:r>
-      <w:r>
-        <w:t xml:space="preserve"> </w:t>
-      </w:r>
-      <w:r>
-        <w:t>werden</w:t>
-      </w:r>
-      <w:r>
-        <w:t>.</w:t>
-      </w:r>
-      <w:r>
-        <w:t xml:space="preserve"> </w:t>
-      </w:r>
-      <w:r>
-        <w:t>Die Verfügbarkeit von Services kann der Benutzer w</w:t>
-      </w:r>
-      <w:r>
-        <w:t>äh</w:t>
-      </w:r>
-      <w:r>
-        <w:t xml:space="preserve">rend der Laufzeit </w:t>
-      </w:r>
-      <w:r>
-        <w:t>entweder manuell oder automatisch in bestimmten Zyklen,</w:t>
-      </w:r>
-      <w:r>
-        <w:t xml:space="preserve"> durch</w:t>
-      </w:r>
-      <w:r>
-        <w:t xml:space="preserve"> A</w:t>
-      </w:r>
-      <w:r>
-        <w:t>npingen</w:t>
-      </w:r>
-      <w:r>
-        <w:t xml:space="preserve"> </w:t>
-      </w:r>
-      <w:r>
-        <w:t>(</w:t>
-      </w:r>
-      <w:r>
-        <w:t>Senden von Testdaten an einen Server</w:t>
-      </w:r>
-      <w:r>
-        <w:t>) ermitteln</w:t>
-      </w:r>
-      <w:r>
-        <w:t xml:space="preserve">. </w:t>
-      </w:r>
-      <w:r>
-        <w:t>D</w:t>
-      </w:r>
-      <w:r>
-        <w:t xml:space="preserve">as Ergebnis </w:t>
-      </w:r>
-      <w:r>
-        <w:t>soll</w:t>
-      </w:r>
-      <w:r>
-        <w:t xml:space="preserve"> </w:t>
-      </w:r>
-      <w:r>
-        <w:t>auf ein</w:t>
-      </w:r>
-      <w:r>
-        <w:t>er grafischen Oberfläche aus</w:t>
-      </w:r>
-      <w:r>
-        <w:t>ge</w:t>
-      </w:r>
-      <w:r>
-        <w:t>geben</w:t>
-      </w:r>
-      <w:r>
-        <w:t xml:space="preserve"> werden</w:t>
-      </w:r>
-      <w:r>
-        <w:t>.</w:t>
-      </w:r>
-      <w:r>
-        <w:t xml:space="preserve"> Für die Anfragen</w:t>
+        <w:t xml:space="preserve">aufwendigen </w:t>
+      </w:r>
+      <w:r>
+        <w:t>Prozess können die</w:t>
+      </w:r>
+      <w:r>
+        <w:t xml:space="preserve"> ausgefallenen Services a</w:t>
       </w:r>
       <w:bookmarkStart w:id="0" w:name="_GoBack"/>
       <w:bookmarkEnd w:id="0"/>
+      <w:r>
+        <w:t>ufgespürt und die</w:t>
+      </w:r>
+      <w:r>
+        <w:t xml:space="preserve"> Fehler</w:t>
+      </w:r>
+      <w:r>
+        <w:t xml:space="preserve"> </w:t>
+      </w:r>
+      <w:r>
+        <w:t>gefunden</w:t>
+      </w:r>
+      <w:r>
+        <w:t xml:space="preserve"> </w:t>
+      </w:r>
+      <w:r>
+        <w:t xml:space="preserve">und beseitig </w:t>
+      </w:r>
+      <w:r>
+        <w:t>werden.</w:t>
+      </w:r>
+    </w:p>
+    <w:p>
+      <w:pPr>
+        <w:pStyle w:val="Listenabsatz"/>
+        <w:numPr>
+          <w:ilvl w:val="1"/>
+          <w:numId w:val="1"/>
+        </w:numPr>
+        <w:rPr>
+          <w:color w:val="5B9BD5" w:themeColor="accent1"/>
+        </w:rPr>
+      </w:pPr>
+      <w:r>
+        <w:rPr>
+          <w:color w:val="5B9BD5" w:themeColor="accent1"/>
+        </w:rPr>
+        <w:t>Soll Zustand</w:t>
+      </w:r>
+    </w:p>
+    <w:p>
+      <w:pPr>
+        <w:ind w:left="708"/>
+      </w:pPr>
+      <w:r>
+        <w:t>Meine Aufgabe ist es</w:t>
+      </w:r>
+      <w:r>
+        <w:t>,</w:t>
+      </w:r>
+      <w:r>
+        <w:t xml:space="preserve"> eine </w:t>
+      </w:r>
+      <w:r>
+        <w:t>Java-</w:t>
+      </w:r>
+      <w:r>
+        <w:t>Applikation zu entwickeln, in der</w:t>
+      </w:r>
+      <w:r>
+        <w:t xml:space="preserve"> </w:t>
+      </w:r>
+      <w:r>
+        <w:t xml:space="preserve">die Services und ihre Verfügbarkeit aufgelistet </w:t>
+      </w:r>
+      <w:r>
+        <w:t>werden</w:t>
+      </w:r>
+      <w:r>
+        <w:t>.</w:t>
+      </w:r>
+      <w:r>
+        <w:t xml:space="preserve"> </w:t>
+      </w:r>
+      <w:r>
+        <w:t>Bei einem</w:t>
+      </w:r>
+      <w:r>
+        <w:t xml:space="preserve"> Ausfall </w:t>
+      </w:r>
+      <w:r>
+        <w:t xml:space="preserve">der Services </w:t>
+      </w:r>
+      <w:r>
+        <w:t>soll</w:t>
+      </w:r>
+      <w:r>
+        <w:t xml:space="preserve"> der Benutzer</w:t>
+      </w:r>
+      <w:r>
+        <w:t xml:space="preserve"> </w:t>
+      </w:r>
+      <w:r>
+        <w:t xml:space="preserve">durch die Anwendung </w:t>
+      </w:r>
+      <w:r>
+        <w:t>gew</w:t>
+      </w:r>
+      <w:r>
+        <w:t>ar</w:t>
+      </w:r>
+      <w:r>
+        <w:t>nt</w:t>
+      </w:r>
+      <w:r>
+        <w:t xml:space="preserve"> </w:t>
+      </w:r>
+      <w:r>
+        <w:t>werden</w:t>
+      </w:r>
+      <w:r>
+        <w:t>.</w:t>
+      </w:r>
+      <w:r>
+        <w:t xml:space="preserve"> </w:t>
+      </w:r>
+      <w:r>
+        <w:t>Die Verfügbarkeit von Services kann der Benutzer w</w:t>
+      </w:r>
+      <w:r>
+        <w:t>äh</w:t>
+      </w:r>
+      <w:r>
+        <w:t xml:space="preserve">rend der Laufzeit </w:t>
+      </w:r>
+      <w:r>
+        <w:t>entweder manuell oder automatisch in bestimmten Zyklen,</w:t>
+      </w:r>
+      <w:r>
+        <w:t xml:space="preserve"> durch</w:t>
+      </w:r>
+      <w:r>
+        <w:t xml:space="preserve"> </w:t>
+      </w:r>
+      <w:proofErr w:type="spellStart"/>
+      <w:r>
+        <w:t>A</w:t>
+      </w:r>
+      <w:r>
+        <w:t>npingen</w:t>
+      </w:r>
+      <w:proofErr w:type="spellEnd"/>
+      <w:r>
+        <w:t xml:space="preserve"> </w:t>
+      </w:r>
+      <w:r>
+        <w:t>(</w:t>
+      </w:r>
+      <w:r>
+        <w:t>Senden von Testdaten an einen Server</w:t>
+      </w:r>
+      <w:r>
+        <w:t>) ermitteln</w:t>
+      </w:r>
+      <w:r>
+        <w:t xml:space="preserve">. </w:t>
+      </w:r>
+      <w:r>
+        <w:t>D</w:t>
+      </w:r>
+      <w:r>
+        <w:t xml:space="preserve">as Ergebnis </w:t>
+      </w:r>
+      <w:r>
+        <w:t>soll</w:t>
+      </w:r>
+      <w:r>
+        <w:t xml:space="preserve"> </w:t>
+      </w:r>
+      <w:r>
+        <w:t>auf ein</w:t>
+      </w:r>
+      <w:r>
+        <w:t>er grafischen Oberfläche aus</w:t>
+      </w:r>
+      <w:r>
+        <w:t>ge</w:t>
+      </w:r>
+      <w:r>
+        <w:t>geben</w:t>
+      </w:r>
+      <w:r>
+        <w:t xml:space="preserve"> werden</w:t>
+      </w:r>
+      <w:r>
+        <w:t>.</w:t>
+      </w:r>
+      <w:r>
+        <w:t xml:space="preserve"> Für die Anfragen</w:t>
+      </w:r>
       <w:r>
         <w:t xml:space="preserve"> werden</w:t>
       </w:r>
@@ -934,11 +1012,16 @@
             <w:r>
               <w:t xml:space="preserve">Erstellung von </w:t>
             </w:r>
+            <w:proofErr w:type="spellStart"/>
             <w:r>
               <w:t>j</w:t>
             </w:r>
             <w:r>
-              <w:t>Unit Tests</w:t>
+              <w:t>Unit</w:t>
+            </w:r>
+            <w:proofErr w:type="spellEnd"/>
+            <w:r>
+              <w:t xml:space="preserve"> Tests</w:t>
             </w:r>
           </w:p>
         </w:tc>
@@ -1116,12 +1199,12 @@
 </file>
 
 <file path=word/numbering.xml><?xml version="1.0" encoding="utf-8"?>
-<w:numbering xmlns:wpc="http://schemas.microsoft.com/office/word/2010/wordprocessingCanvas" xmlns:mo="http://schemas.microsoft.com/office/mac/office/2008/main" xmlns:mc="http://schemas.openxmlformats.org/markup-compatibility/2006" xmlns:mv="urn:schemas-microsoft-com:mac:vml" xmlns:o="urn:schemas-microsoft-com:office:office" xmlns:r="http://schemas.openxmlformats.org/officeDocument/2006/relationships" xmlns:m="http://schemas.openxmlformats.org/officeDocument/2006/math" xmlns:v="urn:schemas-microsoft-com:vml" xmlns:wp14="http://schemas.microsoft.com/office/word/2010/wordprocessingDrawing" xmlns:wp="http://schemas.openxmlformats.org/drawingml/2006/wordprocessingDrawing" xmlns:w10="urn:schemas-microsoft-com:office:word" xmlns:w="http://schemas.openxmlformats.org/wordprocessingml/2006/main" xmlns:w14="http://schemas.microsoft.com/office/word/2010/wordml" xmlns:w15="http://schemas.microsoft.com/office/word/2012/wordml" xmlns:wpg="http://schemas.microsoft.com/office/word/2010/wordprocessingGroup" xmlns:wpi="http://schemas.microsoft.com/office/word/2010/wordprocessingInk" xmlns:wne="http://schemas.microsoft.com/office/word/2006/wordml" xmlns:wps="http://schemas.microsoft.com/office/word/2010/wordprocessingShape" mc:Ignorable="w14 w15 wp14">
-  <w:abstractNum w:abstractNumId="0">
+<w:numbering xmlns:wpc="http://schemas.microsoft.com/office/word/2010/wordprocessingCanvas" xmlns:mc="http://schemas.openxmlformats.org/markup-compatibility/2006" xmlns:o="urn:schemas-microsoft-com:office:office" xmlns:r="http://schemas.openxmlformats.org/officeDocument/2006/relationships" xmlns:m="http://schemas.openxmlformats.org/officeDocument/2006/math" xmlns:v="urn:schemas-microsoft-com:vml" xmlns:wp14="http://schemas.microsoft.com/office/word/2010/wordprocessingDrawing" xmlns:wp="http://schemas.openxmlformats.org/drawingml/2006/wordprocessingDrawing" xmlns:w10="urn:schemas-microsoft-com:office:word" xmlns:w="http://schemas.openxmlformats.org/wordprocessingml/2006/main" xmlns:w14="http://schemas.microsoft.com/office/word/2010/wordml" xmlns:w15="http://schemas.microsoft.com/office/word/2012/wordml" xmlns:wpg="http://schemas.microsoft.com/office/word/2010/wordprocessingGroup" xmlns:wpi="http://schemas.microsoft.com/office/word/2010/wordprocessingInk" xmlns:wne="http://schemas.microsoft.com/office/word/2006/wordml" xmlns:wps="http://schemas.microsoft.com/office/word/2010/wordprocessingShape" mc:Ignorable="w14 w15 wp14">
+  <w:abstractNum w:abstractNumId="0" w15:restartNumberingAfterBreak="0">
     <w:nsid w:val="3EC721E5"/>
-    <w:multiLevelType w:val="hybridMultilevel"/>
-    <w:tmpl w:val="27068FAE"/>
-    <w:lvl w:ilvl="0" w:tplc="0407000F">
+    <w:multiLevelType w:val="multilevel"/>
+    <w:tmpl w:val="0FD0E916"/>
+    <w:lvl w:ilvl="0">
       <w:start w:val="1"/>
       <w:numFmt w:val="decimal"/>
       <w:lvlText w:val="%1."/>
@@ -1133,77 +1216,109 @@
         <w:rFonts w:hint="default"/>
       </w:rPr>
     </w:lvl>
-    <w:lvl w:ilvl="1" w:tplc="04070019" w:tentative="1">
-      <w:start w:val="1"/>
-      <w:numFmt w:val="lowerLetter"/>
-      <w:lvlText w:val="%2."/>
-      <w:lvlJc w:val="left"/>
-      <w:pPr>
-        <w:ind w:left="1440" w:hanging="360"/>
-      </w:pPr>
-    </w:lvl>
-    <w:lvl w:ilvl="2" w:tplc="0407001B" w:tentative="1">
-      <w:start w:val="1"/>
-      <w:numFmt w:val="lowerRoman"/>
-      <w:lvlText w:val="%3."/>
-      <w:lvlJc w:val="right"/>
-      <w:pPr>
-        <w:ind w:left="2160" w:hanging="180"/>
-      </w:pPr>
-    </w:lvl>
-    <w:lvl w:ilvl="3" w:tplc="0407000F" w:tentative="1">
+    <w:lvl w:ilvl="1">
       <w:start w:val="1"/>
       <w:numFmt w:val="decimal"/>
-      <w:lvlText w:val="%4."/>
+      <w:isLgl/>
+      <w:lvlText w:val="%1.%2"/>
       <w:lvlJc w:val="left"/>
       <w:pPr>
-        <w:ind w:left="2880" w:hanging="360"/>
-      </w:pPr>
+        <w:ind w:left="720" w:hanging="360"/>
+      </w:pPr>
+      <w:rPr>
+        <w:rFonts w:hint="default"/>
+      </w:rPr>
     </w:lvl>
-    <w:lvl w:ilvl="4" w:tplc="04070019" w:tentative="1">
-      <w:start w:val="1"/>
-      <w:numFmt w:val="lowerLetter"/>
-      <w:lvlText w:val="%5."/>
-      <w:lvlJc w:val="left"/>
-      <w:pPr>
-        <w:ind w:left="3600" w:hanging="360"/>
-      </w:pPr>
-    </w:lvl>
-    <w:lvl w:ilvl="5" w:tplc="0407001B" w:tentative="1">
-      <w:start w:val="1"/>
-      <w:numFmt w:val="lowerRoman"/>
-      <w:lvlText w:val="%6."/>
-      <w:lvlJc w:val="right"/>
-      <w:pPr>
-        <w:ind w:left="4320" w:hanging="180"/>
-      </w:pPr>
-    </w:lvl>
-    <w:lvl w:ilvl="6" w:tplc="0407000F" w:tentative="1">
+    <w:lvl w:ilvl="2">
       <w:start w:val="1"/>
       <w:numFmt w:val="decimal"/>
-      <w:lvlText w:val="%7."/>
+      <w:isLgl/>
+      <w:lvlText w:val="%1.%2.%3"/>
       <w:lvlJc w:val="left"/>
       <w:pPr>
-        <w:ind w:left="5040" w:hanging="360"/>
-      </w:pPr>
+        <w:ind w:left="1080" w:hanging="720"/>
+      </w:pPr>
+      <w:rPr>
+        <w:rFonts w:hint="default"/>
+      </w:rPr>
     </w:lvl>
-    <w:lvl w:ilvl="7" w:tplc="04070019" w:tentative="1">
+    <w:lvl w:ilvl="3">
       <w:start w:val="1"/>
-      <w:numFmt w:val="lowerLetter"/>
-      <w:lvlText w:val="%8."/>
+      <w:numFmt w:val="decimal"/>
+      <w:isLgl/>
+      <w:lvlText w:val="%1.%2.%3.%4"/>
       <w:lvlJc w:val="left"/>
       <w:pPr>
-        <w:ind w:left="5760" w:hanging="360"/>
-      </w:pPr>
+        <w:ind w:left="1080" w:hanging="720"/>
+      </w:pPr>
+      <w:rPr>
+        <w:rFonts w:hint="default"/>
+      </w:rPr>
     </w:lvl>
-    <w:lvl w:ilvl="8" w:tplc="0407001B" w:tentative="1">
+    <w:lvl w:ilvl="4">
       <w:start w:val="1"/>
-      <w:numFmt w:val="lowerRoman"/>
-      <w:lvlText w:val="%9."/>
-      <w:lvlJc w:val="right"/>
-      <w:pPr>
-        <w:ind w:left="6480" w:hanging="180"/>
-      </w:pPr>
+      <w:numFmt w:val="decimal"/>
+      <w:isLgl/>
+      <w:lvlText w:val="%1.%2.%3.%4.%5"/>
+      <w:lvlJc w:val="left"/>
+      <w:pPr>
+        <w:ind w:left="1440" w:hanging="1080"/>
+      </w:pPr>
+      <w:rPr>
+        <w:rFonts w:hint="default"/>
+      </w:rPr>
+    </w:lvl>
+    <w:lvl w:ilvl="5">
+      <w:start w:val="1"/>
+      <w:numFmt w:val="decimal"/>
+      <w:isLgl/>
+      <w:lvlText w:val="%1.%2.%3.%4.%5.%6"/>
+      <w:lvlJc w:val="left"/>
+      <w:pPr>
+        <w:ind w:left="1440" w:hanging="1080"/>
+      </w:pPr>
+      <w:rPr>
+        <w:rFonts w:hint="default"/>
+      </w:rPr>
+    </w:lvl>
+    <w:lvl w:ilvl="6">
+      <w:start w:val="1"/>
+      <w:numFmt w:val="decimal"/>
+      <w:isLgl/>
+      <w:lvlText w:val="%1.%2.%3.%4.%5.%6.%7"/>
+      <w:lvlJc w:val="left"/>
+      <w:pPr>
+        <w:ind w:left="1800" w:hanging="1440"/>
+      </w:pPr>
+      <w:rPr>
+        <w:rFonts w:hint="default"/>
+      </w:rPr>
+    </w:lvl>
+    <w:lvl w:ilvl="7">
+      <w:start w:val="1"/>
+      <w:numFmt w:val="decimal"/>
+      <w:isLgl/>
+      <w:lvlText w:val="%1.%2.%3.%4.%5.%6.%7.%8"/>
+      <w:lvlJc w:val="left"/>
+      <w:pPr>
+        <w:ind w:left="1800" w:hanging="1440"/>
+      </w:pPr>
+      <w:rPr>
+        <w:rFonts w:hint="default"/>
+      </w:rPr>
+    </w:lvl>
+    <w:lvl w:ilvl="8">
+      <w:start w:val="1"/>
+      <w:numFmt w:val="decimal"/>
+      <w:isLgl/>
+      <w:lvlText w:val="%1.%2.%3.%4.%5.%6.%7.%8.%9"/>
+      <w:lvlJc w:val="left"/>
+      <w:pPr>
+        <w:ind w:left="1800" w:hanging="1440"/>
+      </w:pPr>
+      <w:rPr>
+        <w:rFonts w:hint="default"/>
+      </w:rPr>
     </w:lvl>
   </w:abstractNum>
   <w:num w:numId="1">
@@ -1229,7 +1344,7 @@
       </w:pPr>
     </w:pPrDefault>
   </w:docDefaults>
-  <w:latentStyles w:defLockedState="0" w:defUIPriority="99" w:defSemiHidden="0" w:defUnhideWhenUsed="0" w:defQFormat="0" w:count="380">
+  <w:latentStyles w:defLockedState="0" w:defUIPriority="99" w:defSemiHidden="0" w:defUnhideWhenUsed="0" w:defQFormat="0" w:count="371">
     <w:lsdException w:name="Normal" w:uiPriority="0" w:qFormat="1"/>
     <w:lsdException w:name="heading 1" w:uiPriority="9" w:qFormat="1"/>
     <w:lsdException w:name="heading 2" w:semiHidden="1" w:uiPriority="9" w:unhideWhenUsed="1" w:qFormat="1"/>
@@ -1722,7 +1837,6 @@
       <w:spacing w:after="0" w:line="240" w:lineRule="auto"/>
     </w:pPr>
     <w:tblPr>
-      <w:tblInd w:w="0" w:type="dxa"/>
       <w:tblBorders>
         <w:top w:val="single" w:sz="4" w:space="0" w:color="auto"/>
         <w:left w:val="single" w:sz="4" w:space="0" w:color="auto"/>
@@ -1731,12 +1845,6 @@
         <w:insideH w:val="single" w:sz="4" w:space="0" w:color="auto"/>
         <w:insideV w:val="single" w:sz="4" w:space="0" w:color="auto"/>
       </w:tblBorders>
-      <w:tblCellMar>
-        <w:top w:w="0" w:type="dxa"/>
-        <w:left w:w="108" w:type="dxa"/>
-        <w:bottom w:w="0" w:type="dxa"/>
-        <w:right w:w="108" w:type="dxa"/>
-      </w:tblCellMar>
     </w:tblPr>
   </w:style>
 </w:styles>
@@ -2008,7 +2116,7 @@
 </file>
 
 <file path=customXml/itemProps1.xml><?xml version="1.0" encoding="utf-8"?>
-<ds:datastoreItem xmlns:ds="http://schemas.openxmlformats.org/officeDocument/2006/customXml" ds:itemID="{25CC5628-AF20-B641-84FB-FE389D771535}">
+<ds:datastoreItem xmlns:ds="http://schemas.openxmlformats.org/officeDocument/2006/customXml" ds:itemID="{9FD31778-D980-46F2-B6FD-D6DD56ABFDB7}">
   <ds:schemaRefs>
     <ds:schemaRef ds:uri="http://schemas.openxmlformats.org/officeDocument/2006/bibliography"/>
   </ds:schemaRefs>

</xml_diff>

<commit_message>
projektantrag überarbeitet -> nicht fertig
</commit_message>
<xml_diff>
--- a/Dokumentation/Projektantrag.docx
+++ b/Dokumentation/Projektantrag.docx
@@ -96,116 +96,115 @@
         <w:t>Business-Units</w:t>
       </w:r>
       <w:r>
-        <w:t xml:space="preserve"> der BITMARCK Unternehmensgruppe.</w:t>
+        <w:t xml:space="preserve"> der BITMARCK </w:t>
+      </w:r>
+      <w:proofErr w:type="spellStart"/>
+      <w:r>
+        <w:t>Unternehmensgruppe.</w:t>
+      </w:r>
+      <w:r>
+        <w:t>Eine</w:t>
+      </w:r>
+      <w:proofErr w:type="spellEnd"/>
+      <w:r>
+        <w:t xml:space="preserve"> Zusatzsoftware des Kernsystems </w:t>
+      </w:r>
+      <w:r>
+        <w:t>BITMARCK_21c|ng</w:t>
+      </w:r>
+      <w:r>
+        <w:t xml:space="preserve"> ist die bitGo_Suite. Sie besteht</w:t>
+      </w:r>
+      <w:r>
+        <w:t xml:space="preserve"> aus </w:t>
+      </w:r>
+      <w:r>
+        <w:t>drei</w:t>
       </w:r>
       <w:r>
         <w:t xml:space="preserve"> </w:t>
       </w:r>
       <w:r>
-        <w:t>Kernprodukt der BITMA</w:t>
-      </w:r>
-      <w:r>
-        <w:t>RCK Technik ist die bitGo_Suite, bestehend</w:t>
-      </w:r>
-      <w:r>
-        <w:t xml:space="preserve"> aus </w:t>
-      </w:r>
-      <w:r>
-        <w:t>drei</w:t>
-      </w:r>
-      <w:r>
-        <w:t xml:space="preserve"> </w:t>
-      </w:r>
-      <w:r>
-        <w:t>Bereiche</w:t>
-      </w:r>
-      <w:r>
-        <w:t>. Die O</w:t>
-      </w:r>
-      <w:r>
-        <w:t>nline-Geschäftsstelle bitGo_GS,</w:t>
-      </w:r>
-      <w:r>
-        <w:t xml:space="preserve"> </w:t>
-      </w:r>
-      <w:r>
-        <w:t>d</w:t>
-      </w:r>
-      <w:r>
-        <w:t xml:space="preserve">er Anlaufpunkt für registrierte Versicherte. Für </w:t>
-      </w:r>
-      <w:r>
-        <w:t xml:space="preserve">nicht registrierte </w:t>
-      </w:r>
-      <w:r>
-        <w:t xml:space="preserve">Versicherte, </w:t>
-      </w:r>
-      <w:r>
-        <w:t>haben Krankenkassen die Möglichkeit</w:t>
-      </w:r>
-      <w:r>
-        <w:t>,</w:t>
-      </w:r>
-      <w:r>
-        <w:t xml:space="preserve"> Prozesse aus der Online-Geschäftsstelle</w:t>
-      </w:r>
-      <w:r>
-        <w:t xml:space="preserve"> über die bitGo_</w:t>
-      </w:r>
-      <w:r>
-        <w:t>KV digital abzubilden und Versicherte so zum</w:t>
-      </w:r>
-      <w:r>
-        <w:t xml:space="preserve"> Beitritt </w:t>
-      </w:r>
-      <w:r>
-        <w:t>zur Online-Geschäf</w:t>
-      </w:r>
-      <w:r>
-        <w:t>t</w:t>
-      </w:r>
-      <w:r>
-        <w:t xml:space="preserve">sstelle </w:t>
-      </w:r>
-      <w:r>
-        <w:t xml:space="preserve">zu animieren. Die </w:t>
-      </w:r>
-      <w:r>
-        <w:t>bitGo_App ist</w:t>
-      </w:r>
-      <w:r>
-        <w:t xml:space="preserve"> das jüngste Mitglied der bitGo_</w:t>
-      </w:r>
-      <w:r>
-        <w:t xml:space="preserve">Suite und bietet eine </w:t>
-      </w:r>
-      <w:r>
-        <w:t>mobile Lösung mit Anbindung an das Kernsystem.</w:t>
-      </w:r>
-      <w:r>
-        <w:t xml:space="preserve"> </w:t>
+        <w:t>Komponenten</w:t>
+      </w:r>
+      <w:r>
+        <w:t>.</w:t>
       </w:r>
     </w:p>
     <w:p>
       <w:pPr>
         <w:ind w:left="708"/>
       </w:pPr>
+      <w:r>
+        <w:t>Die O</w:t>
+      </w:r>
+      <w:r>
+        <w:t>nline-Geschäftsstelle bitGo_GS</w:t>
+      </w:r>
+      <w:r>
+        <w:t>(GS=Geschäftsstelle)</w:t>
+      </w:r>
+      <w:r>
+        <w:t>. Sie ist</w:t>
+      </w:r>
+      <w:r>
+        <w:t xml:space="preserve"> </w:t>
+      </w:r>
+      <w:r>
+        <w:t xml:space="preserve">der </w:t>
+      </w:r>
+      <w:r>
+        <w:t>Anlaufpunkt für registrierte Versicherte.</w:t>
+      </w:r>
     </w:p>
     <w:p>
       <w:pPr>
         <w:ind w:left="708"/>
       </w:pPr>
       <w:r>
-        <w:t>Alle diese Bereiche werden mit Hilfe unterschiedlicher Services entwickelt</w:t>
-      </w:r>
-      <w:r>
-        <w:t xml:space="preserve">. </w:t>
-      </w:r>
-      <w:r>
-        <w:t xml:space="preserve">/ In all </w:t>
-      </w:r>
-      <w:r>
-        <w:t xml:space="preserve">diesen Bereichen werden verschiedene Services benötigt. </w:t>
+        <w:t xml:space="preserve">Mit </w:t>
+      </w:r>
+      <w:r>
+        <w:t>bitGo_</w:t>
+      </w:r>
+      <w:r>
+        <w:t>KV</w:t>
+      </w:r>
+      <w:r>
+        <w:t>(KV=Krankenversicherung)</w:t>
+      </w:r>
+      <w:r>
+        <w:t xml:space="preserve"> </w:t>
+      </w:r>
+      <w:r>
+        <w:t>haben Krankenkassen die Möglichkeit,</w:t>
+      </w:r>
+      <w:r>
+        <w:t xml:space="preserve"> den </w:t>
+      </w:r>
+      <w:r>
+        <w:t>Versicherte</w:t>
+      </w:r>
+      <w:r>
+        <w:t>n</w:t>
+      </w:r>
+      <w:r>
+        <w:t xml:space="preserve"> die nicht in der Onlinekasse registriert sind</w:t>
+      </w:r>
+      <w:r>
+        <w:t>,</w:t>
+      </w:r>
+      <w:r>
+        <w:t xml:space="preserve"> Schriftverkehr</w:t>
+      </w:r>
+      <w:r>
+        <w:t xml:space="preserve"> in Form  von Formularen, Anträgen oder Umfragen zu </w:t>
+      </w:r>
+      <w:r>
+        <w:t>halten</w:t>
+      </w:r>
+      <w:r>
+        <w:t>.</w:t>
       </w:r>
     </w:p>
     <w:p>
@@ -213,7 +212,22 @@
         <w:ind w:left="708"/>
       </w:pPr>
       <w:r>
-        <w:t>(BEISPIELSERVICES ERGÄNZEN!!!!)</w:t>
+        <w:t xml:space="preserve">Die </w:t>
+      </w:r>
+      <w:r>
+        <w:t>bitGo_App ist</w:t>
+      </w:r>
+      <w:r>
+        <w:t xml:space="preserve"> das jüngste Mitglied der bitGo_</w:t>
+      </w:r>
+      <w:r>
+        <w:t xml:space="preserve">Suite und bietet eine </w:t>
+      </w:r>
+      <w:r>
+        <w:t>mobile Lösung mit Anbindung an das Kernsystem.</w:t>
+      </w:r>
+      <w:r>
+        <w:t xml:space="preserve"> </w:t>
       </w:r>
     </w:p>
     <w:p>
@@ -221,45 +235,92 @@
         <w:ind w:left="708"/>
       </w:pPr>
       <w:r>
-        <w:t>Ein Ausfall eines dieser Services wird meist nicht sofort bemerkt</w:t>
-      </w:r>
-      <w:r>
-        <w:t>.</w:t>
-      </w:r>
-      <w:r>
-        <w:t xml:space="preserve"> Fehler können </w:t>
-      </w:r>
-      <w:r>
-        <w:t>auftreten und h</w:t>
-      </w:r>
-      <w:r>
-        <w:t>indern die Entwickler am Weiter</w:t>
-      </w:r>
-      <w:r>
-        <w:t>arbeiten. E</w:t>
-      </w:r>
-      <w:r>
-        <w:t xml:space="preserve">rst durch einen </w:t>
-      </w:r>
-      <w:r>
-        <w:t>unnötig</w:t>
-      </w:r>
-      <w:r>
-        <w:t xml:space="preserve"> </w:t>
-      </w:r>
-      <w:r>
-        <w:t xml:space="preserve">aufwendigen </w:t>
-      </w:r>
-      <w:r>
-        <w:t>Prozess können die</w:t>
-      </w:r>
-      <w:r>
-        <w:t xml:space="preserve"> ausgefallenen Services a</w:t>
-      </w:r>
+        <w:t xml:space="preserve">Die Komponenten werden mit Hilfe unterschiedlicher Services auf unterschiedlichen Servern entwickelt. </w:t>
+      </w:r>
+      <w:r>
+        <w:t xml:space="preserve">Beispielsweise wird die Oberfläche der bitGo_GS mit dem Content-Management-System </w:t>
+      </w:r>
+      <w:proofErr w:type="spellStart"/>
+      <w:r>
+        <w:t>FirstSpirit</w:t>
+      </w:r>
+      <w:proofErr w:type="spellEnd"/>
+      <w:r>
+        <w:t xml:space="preserve"> umgesetzt</w:t>
+      </w:r>
+      <w:r>
+        <w:t xml:space="preserve"> und auf verschiedenen Servern benötigt</w:t>
+      </w:r>
+      <w:r>
+        <w:t xml:space="preserve">. </w:t>
+      </w:r>
+    </w:p>
+    <w:p>
+      <w:pPr>
+        <w:ind w:left="708"/>
+      </w:pPr>
       <w:bookmarkStart w:id="0" w:name="_GoBack"/>
       <w:bookmarkEnd w:id="0"/>
       <w:r>
-        <w:t>ufgespürt und die</w:t>
+        <w:t>Bei einem Fehlverhalten der Anwendung, kann ein Grund sein, dass ein Se</w:t>
+      </w:r>
+      <w:r>
+        <w:t xml:space="preserve">rvice nicht mehr Verfügbar ist. Der Ausfall wird jedoch nicht als Fehler ausgegeben und jeder Service der evtl. gerade beteiligt ist manuell zu überprüfen. </w:t>
+      </w:r>
+    </w:p>
+    <w:p>
+      <w:pPr>
+        <w:ind w:left="708"/>
+      </w:pPr>
+    </w:p>
+    <w:p>
+      <w:pPr>
+        <w:ind w:left="708"/>
+      </w:pPr>
+      <w:r>
+        <w:t xml:space="preserve">Ein Ausfall eines dieser </w:t>
+      </w:r>
+      <w:r>
+        <w:t xml:space="preserve">Services </w:t>
+      </w:r>
+      <w:r>
+        <w:t>wird meist nicht sofort bemerkt</w:t>
+      </w:r>
+      <w:r>
+        <w:t>.</w:t>
+      </w:r>
+      <w:r>
+        <w:t xml:space="preserve"> Fehler </w:t>
+      </w:r>
+      <w:r>
+        <w:t xml:space="preserve">in der Anwendung </w:t>
+      </w:r>
+      <w:r>
+        <w:t xml:space="preserve">können </w:t>
+      </w:r>
+      <w:r>
+        <w:t>auftreten und h</w:t>
+      </w:r>
+      <w:r>
+        <w:t>indern die Entwickler am Weiter</w:t>
+      </w:r>
+      <w:r>
+        <w:t>arbeiten. E</w:t>
+      </w:r>
+      <w:r>
+        <w:t xml:space="preserve">rst durch einen aufwendigen </w:t>
+      </w:r>
+      <w:r>
+        <w:t>Prozess können die</w:t>
+      </w:r>
+      <w:r>
+        <w:t xml:space="preserve"> ausgefallenen Services </w:t>
+      </w:r>
+      <w:r>
+        <w:t>identifiziert</w:t>
+      </w:r>
+      <w:r>
+        <w:t xml:space="preserve"> und die</w:t>
       </w:r>
       <w:r>
         <w:t xml:space="preserve"> Fehler</w:t>
@@ -274,7 +335,10 @@
         <w:t xml:space="preserve"> </w:t>
       </w:r>
       <w:r>
-        <w:t xml:space="preserve">und beseitig </w:t>
+        <w:t>und gelöst</w:t>
+      </w:r>
+      <w:r>
+        <w:t xml:space="preserve"> </w:t>
       </w:r>
       <w:r>
         <w:t>werden.</w:t>
@@ -381,7 +445,13 @@
         <w:t>äh</w:t>
       </w:r>
       <w:r>
-        <w:t xml:space="preserve">rend der Laufzeit </w:t>
+        <w:t>rend der Laufzeit</w:t>
+      </w:r>
+      <w:r>
+        <w:t>,</w:t>
+      </w:r>
+      <w:r>
+        <w:t xml:space="preserve"> </w:t>
       </w:r>
       <w:r>
         <w:t>entweder manuell oder automatisch in bestimmten Zyklen,</w:t>
@@ -410,7 +480,10 @@
         <w:t>Senden von Testdaten an einen Server</w:t>
       </w:r>
       <w:r>
-        <w:t>) ermitteln</w:t>
+        <w:t xml:space="preserve">) </w:t>
+      </w:r>
+      <w:r>
+        <w:t>ermittelt werden</w:t>
       </w:r>
       <w:r>
         <w:t xml:space="preserve">. </w:t>
@@ -1767,7 +1840,6 @@
   <w:style w:type="character" w:default="1" w:styleId="Absatz-Standardschriftart">
     <w:name w:val="Default Paragraph Font"/>
     <w:uiPriority w:val="1"/>
-    <w:semiHidden/>
     <w:unhideWhenUsed/>
   </w:style>
   <w:style w:type="table" w:default="1" w:styleId="NormaleTabelle">
@@ -2116,7 +2188,7 @@
 </file>
 
 <file path=customXml/itemProps1.xml><?xml version="1.0" encoding="utf-8"?>
-<ds:datastoreItem xmlns:ds="http://schemas.openxmlformats.org/officeDocument/2006/customXml" ds:itemID="{9FD31778-D980-46F2-B6FD-D6DD56ABFDB7}">
+<ds:datastoreItem xmlns:ds="http://schemas.openxmlformats.org/officeDocument/2006/customXml" ds:itemID="{7C212355-F503-4AAC-AFC9-4FC21D17D1B2}">
   <ds:schemaRefs>
     <ds:schemaRef ds:uri="http://schemas.openxmlformats.org/officeDocument/2006/bibliography"/>
   </ds:schemaRefs>

</xml_diff>

<commit_message>
Dokumentation Kapitel 1 angefangen
</commit_message>
<xml_diff>
--- a/Dokumentation/Projektantrag.docx
+++ b/Dokumentation/Projektantrag.docx
@@ -28,25 +28,18 @@
         <w:ind w:left="708"/>
       </w:pPr>
       <w:r>
-        <w:t xml:space="preserve">Network Monitoring Tool – Eine </w:t>
-      </w:r>
-      <w:r>
-        <w:t>Desktop</w:t>
-      </w:r>
-      <w:r>
-        <w:t>-Applikation zur Überwachung</w:t>
-      </w:r>
-      <w:r>
-        <w:t xml:space="preserve"> auf Verfügbarkeit und Steuerbarkeit</w:t>
-      </w:r>
-      <w:r>
-        <w:t xml:space="preserve"> verschiedener</w:t>
-      </w:r>
-      <w:r>
-        <w:t xml:space="preserve"> Services</w:t>
-      </w:r>
-      <w:r>
-        <w:t>.</w:t>
+        <w:t>Network Monitoring Tool</w:t>
+      </w:r>
+      <w:r>
+        <w:t xml:space="preserve"> - </w:t>
+      </w:r>
+      <w:bookmarkStart w:id="0" w:name="_GoBack"/>
+      <w:bookmarkEnd w:id="0"/>
+      <w:r>
+        <w:t xml:space="preserve"> </w:t>
+      </w:r>
+      <w:r>
+        <w:t>Eine Desktop-Applikation zur Überwachung auf Verfügbarkeit Servern.</w:t>
       </w:r>
     </w:p>
     <w:p>
@@ -277,15 +270,7 @@
         <w:t xml:space="preserve"> unterschiedlichen Servern. </w:t>
       </w:r>
       <w:r>
-        <w:t xml:space="preserve">Beispielsweise werden Templates für die Oberfläche mit dem Content-Management-System </w:t>
-      </w:r>
-      <w:proofErr w:type="spellStart"/>
-      <w:r>
-        <w:t>FirstSpirit</w:t>
-      </w:r>
-      <w:proofErr w:type="spellEnd"/>
-      <w:r>
-        <w:t xml:space="preserve"> realisiert. Diese werden auf verschiedenen Servern, wie dem Auslieferungsserver, auf dem die Kunden arbeiten, benötigt.</w:t>
+        <w:t>Beispielsweise werden Templates für die Oberfläche mit dem Content-Management-System FirstSpirit realisiert. Diese werden auf verschiedenen Servern, wie dem Auslieferungsserver, auf dem die Kunden arbeiten, benötigt.</w:t>
       </w:r>
     </w:p>
     <w:p>
@@ -646,11 +631,7 @@
         <w:t>Projektphasen mit Zeitplanung in Stunden</w:t>
       </w:r>
     </w:p>
-    <w:p>
-      <w:pPr>
-        <w:ind w:left="708"/>
-      </w:pPr>
-    </w:p>
+    <w:p/>
     <w:p>
       <w:pPr>
         <w:ind w:left="708"/>
@@ -747,25 +728,7 @@
         </w:numPr>
       </w:pPr>
       <w:r>
-        <w:t xml:space="preserve">Ermitteln des </w:t>
-      </w:r>
-      <w:r>
-        <w:t>Ist-Zustand</w:t>
-      </w:r>
-      <w:r>
-        <w:t>es</w:t>
-      </w:r>
-      <w:r>
-        <w:t xml:space="preserve"> </w:t>
-      </w:r>
-      <w:r>
-        <w:t>(1</w:t>
-      </w:r>
-      <w:r>
-        <w:t xml:space="preserve"> Std</w:t>
-      </w:r>
-      <w:r>
-        <w:t>)</w:t>
+        <w:t>Ermitteln des Ist-Zustandes (1 Std)</w:t>
       </w:r>
     </w:p>
     <w:p>
@@ -777,16 +740,7 @@
         </w:numPr>
       </w:pPr>
       <w:r>
-        <w:t>Projektplan erstellen (1</w:t>
-      </w:r>
-      <w:r>
-        <w:t xml:space="preserve"> </w:t>
-      </w:r>
-      <w:r>
-        <w:t>Std</w:t>
-      </w:r>
-      <w:r>
-        <w:t>)</w:t>
+        <w:t>Projektplan erstellen (1 Std)</w:t>
       </w:r>
     </w:p>
     <w:p>
@@ -873,20 +827,7 @@
           <w:u w:val="single"/>
         </w:rPr>
         <w:tab/>
-      </w:r>
-      <w:r>
-        <w:rPr>
-          <w:b/>
-          <w:u w:val="single"/>
-        </w:rPr>
-        <w:t>11</w:t>
-      </w:r>
-      <w:r>
-        <w:rPr>
-          <w:b/>
-          <w:u w:val="single"/>
-        </w:rPr>
-        <w:t xml:space="preserve"> Std</w:t>
+        <w:t>11 Std</w:t>
       </w:r>
     </w:p>
     <w:p>
@@ -898,28 +839,7 @@
         </w:numPr>
       </w:pPr>
       <w:r>
-        <w:t xml:space="preserve">Erstellen eines </w:t>
-      </w:r>
-      <w:r>
-        <w:t>Soll-Konzept</w:t>
-      </w:r>
-      <w:r>
-        <w:t>es</w:t>
-      </w:r>
-      <w:r>
-        <w:t xml:space="preserve"> (Aufbau un</w:t>
-      </w:r>
-      <w:r>
-        <w:t>d Funktionen der Applikation) (4</w:t>
-      </w:r>
-      <w:r>
-        <w:t xml:space="preserve"> </w:t>
-      </w:r>
-      <w:r>
-        <w:t>Std</w:t>
-      </w:r>
-      <w:r>
-        <w:t>)</w:t>
+        <w:t>Erstellen eines Soll-Konzeptes (Aufbau und Funktionen der Applikation) (4 Std)</w:t>
       </w:r>
     </w:p>
     <w:p>
@@ -934,19 +854,7 @@
         <w:t>Ermittl</w:t>
       </w:r>
       <w:r>
-        <w:t>ung aller benötigten Bibliotheken (</w:t>
-      </w:r>
-      <w:r>
-        <w:t>4</w:t>
-      </w:r>
-      <w:r>
-        <w:t xml:space="preserve"> </w:t>
-      </w:r>
-      <w:r>
-        <w:t>Std</w:t>
-      </w:r>
-      <w:r>
-        <w:t>)</w:t>
+        <w:t>ung aller benötigten Bibliotheken (4 Std)</w:t>
       </w:r>
     </w:p>
     <w:p>
@@ -958,31 +866,7 @@
         </w:numPr>
       </w:pPr>
       <w:r>
-        <w:t xml:space="preserve">Erstellen eines </w:t>
-      </w:r>
-      <w:r>
-        <w:t>U</w:t>
-      </w:r>
-      <w:r>
-        <w:t>ML-</w:t>
-      </w:r>
-      <w:r>
-        <w:t>Klassendiagramm</w:t>
-      </w:r>
-      <w:r>
-        <w:t>s</w:t>
-      </w:r>
-      <w:r>
-        <w:t xml:space="preserve"> (3</w:t>
-      </w:r>
-      <w:r>
-        <w:t xml:space="preserve"> </w:t>
-      </w:r>
-      <w:r>
-        <w:t>Std</w:t>
-      </w:r>
-      <w:r>
-        <w:t>)</w:t>
+        <w:t>Erstellen eines UML-Klassendiagramms (3 Std)</w:t>
       </w:r>
     </w:p>
     <w:p>
@@ -998,98 +882,78 @@
           <w:b/>
           <w:u w:val="single"/>
         </w:rPr>
-        <w:t>Realisierung</w:t>
-      </w:r>
-      <w:r>
-        <w:rPr>
-          <w:b/>
-          <w:u w:val="single"/>
-        </w:rPr>
-        <w:t xml:space="preserve"> </w:t>
-      </w:r>
-      <w:r>
-        <w:rPr>
-          <w:b/>
-          <w:u w:val="single"/>
-        </w:rPr>
-        <w:tab/>
-      </w:r>
-      <w:r>
-        <w:rPr>
-          <w:b/>
-          <w:u w:val="single"/>
-        </w:rPr>
-        <w:tab/>
-      </w:r>
-      <w:r>
-        <w:rPr>
-          <w:b/>
-          <w:u w:val="single"/>
-        </w:rPr>
-        <w:tab/>
-      </w:r>
-      <w:r>
-        <w:rPr>
-          <w:b/>
-          <w:u w:val="single"/>
-        </w:rPr>
-        <w:tab/>
-      </w:r>
-      <w:r>
-        <w:rPr>
-          <w:b/>
-          <w:u w:val="single"/>
-        </w:rPr>
-        <w:tab/>
-      </w:r>
-      <w:r>
-        <w:rPr>
-          <w:b/>
-          <w:u w:val="single"/>
-        </w:rPr>
-        <w:tab/>
-      </w:r>
-      <w:r>
-        <w:rPr>
-          <w:b/>
-          <w:u w:val="single"/>
-        </w:rPr>
-        <w:tab/>
-      </w:r>
-      <w:r>
-        <w:rPr>
-          <w:b/>
-          <w:u w:val="single"/>
-        </w:rPr>
-        <w:tab/>
-      </w:r>
-      <w:r>
-        <w:rPr>
-          <w:b/>
-          <w:u w:val="single"/>
-        </w:rPr>
-        <w:tab/>
-      </w:r>
-      <w:r>
-        <w:rPr>
-          <w:b/>
-          <w:u w:val="single"/>
-        </w:rPr>
-        <w:tab/>
-      </w:r>
-      <w:r>
-        <w:rPr>
-          <w:b/>
-          <w:u w:val="single"/>
-        </w:rPr>
-        <w:t>36</w:t>
-      </w:r>
-      <w:r>
-        <w:rPr>
-          <w:b/>
-          <w:u w:val="single"/>
-        </w:rPr>
-        <w:t xml:space="preserve"> Std</w:t>
+        <w:t xml:space="preserve">Realisierung </w:t>
+      </w:r>
+      <w:r>
+        <w:rPr>
+          <w:b/>
+          <w:u w:val="single"/>
+        </w:rPr>
+        <w:tab/>
+      </w:r>
+      <w:r>
+        <w:rPr>
+          <w:b/>
+          <w:u w:val="single"/>
+        </w:rPr>
+        <w:tab/>
+      </w:r>
+      <w:r>
+        <w:rPr>
+          <w:b/>
+          <w:u w:val="single"/>
+        </w:rPr>
+        <w:tab/>
+      </w:r>
+      <w:r>
+        <w:rPr>
+          <w:b/>
+          <w:u w:val="single"/>
+        </w:rPr>
+        <w:tab/>
+      </w:r>
+      <w:r>
+        <w:rPr>
+          <w:b/>
+          <w:u w:val="single"/>
+        </w:rPr>
+        <w:tab/>
+      </w:r>
+      <w:r>
+        <w:rPr>
+          <w:b/>
+          <w:u w:val="single"/>
+        </w:rPr>
+        <w:tab/>
+      </w:r>
+      <w:r>
+        <w:rPr>
+          <w:b/>
+          <w:u w:val="single"/>
+        </w:rPr>
+        <w:tab/>
+      </w:r>
+      <w:r>
+        <w:rPr>
+          <w:b/>
+          <w:u w:val="single"/>
+        </w:rPr>
+        <w:tab/>
+      </w:r>
+      <w:r>
+        <w:rPr>
+          <w:b/>
+          <w:u w:val="single"/>
+        </w:rPr>
+        <w:tab/>
+      </w:r>
+      <w:r>
+        <w:rPr>
+          <w:b/>
+          <w:u w:val="single"/>
+        </w:rPr>
+        <w:tab/>
+        <w:t>36 Std</w:t>
       </w:r>
     </w:p>
     <w:p>
@@ -1101,33 +965,7 @@
         </w:numPr>
       </w:pPr>
       <w:r>
-        <w:t>Einrichten der i</w:t>
-      </w:r>
-      <w:r>
-        <w:t>ntegrierten Entwicklungsumgebung</w:t>
-      </w:r>
-      <w:r>
-        <w:t xml:space="preserve"> </w:t>
-      </w:r>
-      <w:r>
-        <w:t>(IDE)</w:t>
-      </w:r>
-      <w:r>
-        <w:t xml:space="preserve"> </w:t>
-      </w:r>
-      <w:proofErr w:type="spellStart"/>
-      <w:r>
-        <w:t>Eclipse</w:t>
-      </w:r>
-      <w:proofErr w:type="spellEnd"/>
-      <w:r>
-        <w:t xml:space="preserve"> (2 </w:t>
-      </w:r>
-      <w:r>
-        <w:t>Std</w:t>
-      </w:r>
-      <w:r>
-        <w:t>)</w:t>
+        <w:t>Einrichten der integrierten Entwicklungsumgebung (IDE) Eclipse (2 Std)</w:t>
       </w:r>
     </w:p>
     <w:p>
@@ -1139,31 +977,7 @@
         </w:numPr>
       </w:pPr>
       <w:r>
-        <w:t>Implementierung der</w:t>
-      </w:r>
-      <w:r>
-        <w:t xml:space="preserve"> Model</w:t>
-      </w:r>
-      <w:r>
-        <w:t>-K</w:t>
-      </w:r>
-      <w:r>
-        <w:t>lassen</w:t>
-      </w:r>
-      <w:r>
-        <w:t xml:space="preserve"> </w:t>
-      </w:r>
-      <w:r>
-        <w:t>(9</w:t>
-      </w:r>
-      <w:r>
-        <w:t xml:space="preserve"> </w:t>
-      </w:r>
-      <w:r>
-        <w:t>Std</w:t>
-      </w:r>
-      <w:r>
-        <w:t>)</w:t>
+        <w:t>Implementierung der Model-Klassen (9 Std)</w:t>
       </w:r>
     </w:p>
     <w:p>
@@ -1175,25 +989,7 @@
         </w:numPr>
       </w:pPr>
       <w:r>
-        <w:t>Implementierung der grafischen Oberfläche</w:t>
-      </w:r>
-      <w:r>
-        <w:t xml:space="preserve"> </w:t>
-      </w:r>
-      <w:r>
-        <w:t>(1</w:t>
-      </w:r>
-      <w:r>
-        <w:t>0</w:t>
-      </w:r>
-      <w:r>
-        <w:t xml:space="preserve"> </w:t>
-      </w:r>
-      <w:r>
-        <w:t>Std</w:t>
-      </w:r>
-      <w:r>
-        <w:t>)</w:t>
+        <w:t>Implementierung der grafischen Oberfläche (10 Std)</w:t>
       </w:r>
     </w:p>
     <w:p>
@@ -1205,25 +1001,7 @@
         </w:numPr>
       </w:pPr>
       <w:r>
-        <w:t>Implementi</w:t>
-      </w:r>
-      <w:r>
-        <w:t>erung der Control</w:t>
-      </w:r>
-      <w:r>
-        <w:t>ler-Klass</w:t>
-      </w:r>
-      <w:r>
-        <w:t>en (12</w:t>
-      </w:r>
-      <w:r>
-        <w:t xml:space="preserve"> </w:t>
-      </w:r>
-      <w:r>
-        <w:t>Std</w:t>
-      </w:r>
-      <w:r>
-        <w:t>)</w:t>
+        <w:t>Implementierung der Controller-Klassen (12 Std)</w:t>
       </w:r>
     </w:p>
     <w:p>
@@ -1235,10 +1013,7 @@
         </w:numPr>
       </w:pPr>
       <w:r>
-        <w:t>Schreiben einer Entwicklerdokumentation</w:t>
-      </w:r>
-      <w:r>
-        <w:t xml:space="preserve"> (3 Std)</w:t>
+        <w:t>Schreiben einer Entwicklerdokumentation (3 Std)</w:t>
       </w:r>
     </w:p>
     <w:p>
@@ -1254,91 +1029,71 @@
           <w:b/>
           <w:u w:val="single"/>
         </w:rPr>
-        <w:t>Test und Korrektur</w:t>
-      </w:r>
-      <w:r>
-        <w:rPr>
-          <w:b/>
-          <w:u w:val="single"/>
-        </w:rPr>
-        <w:t xml:space="preserve"> </w:t>
-      </w:r>
-      <w:r>
-        <w:rPr>
-          <w:b/>
-          <w:u w:val="single"/>
-        </w:rPr>
-        <w:tab/>
-      </w:r>
-      <w:r>
-        <w:rPr>
-          <w:b/>
-          <w:u w:val="single"/>
-        </w:rPr>
-        <w:tab/>
-      </w:r>
-      <w:r>
-        <w:rPr>
-          <w:b/>
-          <w:u w:val="single"/>
-        </w:rPr>
-        <w:tab/>
-      </w:r>
-      <w:r>
-        <w:rPr>
-          <w:b/>
-          <w:u w:val="single"/>
-        </w:rPr>
-        <w:tab/>
-      </w:r>
-      <w:r>
-        <w:rPr>
-          <w:b/>
-          <w:u w:val="single"/>
-        </w:rPr>
-        <w:tab/>
-      </w:r>
-      <w:r>
-        <w:rPr>
-          <w:b/>
-          <w:u w:val="single"/>
-        </w:rPr>
-        <w:tab/>
-      </w:r>
-      <w:r>
-        <w:rPr>
-          <w:b/>
-          <w:u w:val="single"/>
-        </w:rPr>
-        <w:tab/>
-      </w:r>
-      <w:r>
-        <w:rPr>
-          <w:b/>
-          <w:u w:val="single"/>
-        </w:rPr>
-        <w:tab/>
-      </w:r>
-      <w:r>
-        <w:rPr>
-          <w:b/>
-          <w:u w:val="single"/>
-        </w:rPr>
-        <w:tab/>
-      </w:r>
-      <w:r>
-        <w:rPr>
-          <w:b/>
-          <w:u w:val="single"/>
-        </w:rPr>
-        <w:t>6</w:t>
-      </w:r>
-      <w:r>
-        <w:rPr>
-          <w:b/>
-          <w:u w:val="single"/>
-        </w:rPr>
-        <w:t xml:space="preserve"> Std</w:t>
+        <w:t xml:space="preserve">Test und Korrektur </w:t>
+      </w:r>
+      <w:r>
+        <w:rPr>
+          <w:b/>
+          <w:u w:val="single"/>
+        </w:rPr>
+        <w:tab/>
+      </w:r>
+      <w:r>
+        <w:rPr>
+          <w:b/>
+          <w:u w:val="single"/>
+        </w:rPr>
+        <w:tab/>
+      </w:r>
+      <w:r>
+        <w:rPr>
+          <w:b/>
+          <w:u w:val="single"/>
+        </w:rPr>
+        <w:tab/>
+      </w:r>
+      <w:r>
+        <w:rPr>
+          <w:b/>
+          <w:u w:val="single"/>
+        </w:rPr>
+        <w:tab/>
+      </w:r>
+      <w:r>
+        <w:rPr>
+          <w:b/>
+          <w:u w:val="single"/>
+        </w:rPr>
+        <w:tab/>
+      </w:r>
+      <w:r>
+        <w:rPr>
+          <w:b/>
+          <w:u w:val="single"/>
+        </w:rPr>
+        <w:tab/>
+      </w:r>
+      <w:r>
+        <w:rPr>
+          <w:b/>
+          <w:u w:val="single"/>
+        </w:rPr>
+        <w:tab/>
+      </w:r>
+      <w:r>
+        <w:rPr>
+          <w:b/>
+          <w:u w:val="single"/>
+        </w:rPr>
+        <w:tab/>
+      </w:r>
+      <w:r>
+        <w:rPr>
+          <w:b/>
+          <w:u w:val="single"/>
+        </w:rPr>
+        <w:tab/>
+        <w:t>6 Std</w:t>
       </w:r>
     </w:p>
     <w:p>
@@ -1350,27 +1105,7 @@
         </w:numPr>
       </w:pPr>
       <w:r>
-        <w:t xml:space="preserve">Erstellung von </w:t>
-      </w:r>
-      <w:proofErr w:type="spellStart"/>
-      <w:r>
-        <w:t>JUnit</w:t>
-      </w:r>
-      <w:proofErr w:type="spellEnd"/>
-      <w:r>
-        <w:t xml:space="preserve"> Tests </w:t>
-      </w:r>
-      <w:r>
-        <w:t>(4</w:t>
-      </w:r>
-      <w:r>
-        <w:t xml:space="preserve"> </w:t>
-      </w:r>
-      <w:r>
-        <w:t>Std</w:t>
-      </w:r>
-      <w:r>
-        <w:t xml:space="preserve">) </w:t>
+        <w:t xml:space="preserve">Erstellung von JUnit Tests (4 Std) </w:t>
       </w:r>
     </w:p>
     <w:p>
@@ -1382,19 +1117,7 @@
         </w:numPr>
       </w:pPr>
       <w:r>
-        <w:t>F</w:t>
-      </w:r>
-      <w:r>
-        <w:t>ehlerbehebung der Anwendung (2</w:t>
-      </w:r>
-      <w:r>
-        <w:t xml:space="preserve"> </w:t>
-      </w:r>
-      <w:r>
-        <w:t>Std</w:t>
-      </w:r>
-      <w:r>
-        <w:t xml:space="preserve">) </w:t>
+        <w:t xml:space="preserve">Fehlerbehebung der Anwendung (2 Std) </w:t>
       </w:r>
     </w:p>
     <w:p>
@@ -1410,91 +1133,71 @@
           <w:b/>
           <w:u w:val="single"/>
         </w:rPr>
-        <w:t>Dokumentation</w:t>
-      </w:r>
-      <w:r>
-        <w:rPr>
-          <w:b/>
-          <w:u w:val="single"/>
-        </w:rPr>
-        <w:t xml:space="preserve"> </w:t>
-      </w:r>
-      <w:r>
-        <w:rPr>
-          <w:b/>
-          <w:u w:val="single"/>
-        </w:rPr>
-        <w:tab/>
-      </w:r>
-      <w:r>
-        <w:rPr>
-          <w:b/>
-          <w:u w:val="single"/>
-        </w:rPr>
-        <w:tab/>
-      </w:r>
-      <w:r>
-        <w:rPr>
-          <w:b/>
-          <w:u w:val="single"/>
-        </w:rPr>
-        <w:tab/>
-      </w:r>
-      <w:r>
-        <w:rPr>
-          <w:b/>
-          <w:u w:val="single"/>
-        </w:rPr>
-        <w:tab/>
-      </w:r>
-      <w:r>
-        <w:rPr>
-          <w:b/>
-          <w:u w:val="single"/>
-        </w:rPr>
-        <w:tab/>
-      </w:r>
-      <w:r>
-        <w:rPr>
-          <w:b/>
-          <w:u w:val="single"/>
-        </w:rPr>
-        <w:tab/>
-      </w:r>
-      <w:r>
-        <w:rPr>
-          <w:b/>
-          <w:u w:val="single"/>
-        </w:rPr>
-        <w:tab/>
-      </w:r>
-      <w:r>
-        <w:rPr>
-          <w:b/>
-          <w:u w:val="single"/>
-        </w:rPr>
-        <w:tab/>
-      </w:r>
-      <w:r>
-        <w:rPr>
-          <w:b/>
-          <w:u w:val="single"/>
-        </w:rPr>
-        <w:tab/>
-      </w:r>
-      <w:r>
-        <w:rPr>
-          <w:b/>
-          <w:u w:val="single"/>
-        </w:rPr>
-        <w:t>12</w:t>
-      </w:r>
-      <w:r>
-        <w:rPr>
-          <w:b/>
-          <w:u w:val="single"/>
-        </w:rPr>
-        <w:t xml:space="preserve"> Std</w:t>
+        <w:t xml:space="preserve">Dokumentation </w:t>
+      </w:r>
+      <w:r>
+        <w:rPr>
+          <w:b/>
+          <w:u w:val="single"/>
+        </w:rPr>
+        <w:tab/>
+      </w:r>
+      <w:r>
+        <w:rPr>
+          <w:b/>
+          <w:u w:val="single"/>
+        </w:rPr>
+        <w:tab/>
+      </w:r>
+      <w:r>
+        <w:rPr>
+          <w:b/>
+          <w:u w:val="single"/>
+        </w:rPr>
+        <w:tab/>
+      </w:r>
+      <w:r>
+        <w:rPr>
+          <w:b/>
+          <w:u w:val="single"/>
+        </w:rPr>
+        <w:tab/>
+      </w:r>
+      <w:r>
+        <w:rPr>
+          <w:b/>
+          <w:u w:val="single"/>
+        </w:rPr>
+        <w:tab/>
+      </w:r>
+      <w:r>
+        <w:rPr>
+          <w:b/>
+          <w:u w:val="single"/>
+        </w:rPr>
+        <w:tab/>
+      </w:r>
+      <w:r>
+        <w:rPr>
+          <w:b/>
+          <w:u w:val="single"/>
+        </w:rPr>
+        <w:tab/>
+      </w:r>
+      <w:r>
+        <w:rPr>
+          <w:b/>
+          <w:u w:val="single"/>
+        </w:rPr>
+        <w:tab/>
+      </w:r>
+      <w:r>
+        <w:rPr>
+          <w:b/>
+          <w:u w:val="single"/>
+        </w:rPr>
+        <w:tab/>
+        <w:t>12 Std</w:t>
       </w:r>
     </w:p>
     <w:p>
@@ -1506,19 +1209,7 @@
         </w:numPr>
       </w:pPr>
       <w:r>
-        <w:t>Erstell</w:t>
-      </w:r>
-      <w:r>
-        <w:t>en einer Projektdokumentation (10</w:t>
-      </w:r>
-      <w:r>
-        <w:t xml:space="preserve"> </w:t>
-      </w:r>
-      <w:r>
-        <w:t>Std</w:t>
-      </w:r>
-      <w:r>
-        <w:t>)</w:t>
+        <w:t>Erstellen einer Projektdokumentation (10 Std)</w:t>
       </w:r>
     </w:p>
     <w:p>
@@ -1530,19 +1221,7 @@
         </w:numPr>
       </w:pPr>
       <w:r>
-        <w:t>Erstellen eines Benutzerhandbuches</w:t>
-      </w:r>
-      <w:r>
-        <w:t xml:space="preserve"> (2</w:t>
-      </w:r>
-      <w:r>
-        <w:t xml:space="preserve"> </w:t>
-      </w:r>
-      <w:r>
-        <w:t>Std</w:t>
-      </w:r>
-      <w:r>
-        <w:t>)</w:t>
+        <w:t>Erstellen eines Benutzerhandbuches (2 Std)</w:t>
       </w:r>
     </w:p>
     <w:p>
@@ -1622,20 +1301,7 @@
           <w:u w:val="single"/>
         </w:rPr>
         <w:tab/>
-      </w:r>
-      <w:r>
-        <w:rPr>
-          <w:b/>
-          <w:u w:val="single"/>
-        </w:rPr>
-        <w:t>3</w:t>
-      </w:r>
-      <w:r>
-        <w:rPr>
-          <w:b/>
-          <w:u w:val="single"/>
-        </w:rPr>
-        <w:t xml:space="preserve"> Std</w:t>
+        <w:t>3 Std</w:t>
       </w:r>
     </w:p>
     <w:p>
@@ -1647,16 +1313,7 @@
         </w:numPr>
       </w:pPr>
       <w:r>
-        <w:t>Erstellen einer Amortisationsrechnung (2</w:t>
-      </w:r>
-      <w:r>
-        <w:t xml:space="preserve"> </w:t>
-      </w:r>
-      <w:r>
-        <w:t>Std</w:t>
-      </w:r>
-      <w:r>
-        <w:t>)</w:t>
+        <w:t>Erstellen einer Amortisationsrechnung (2 Std)</w:t>
       </w:r>
     </w:p>
     <w:p>
@@ -1668,20 +1325,59 @@
         </w:numPr>
       </w:pPr>
       <w:r>
-        <w:t>Fazit Erstellung</w:t>
-      </w:r>
-      <w:r>
-        <w:t xml:space="preserve"> </w:t>
-      </w:r>
-      <w:r>
-        <w:t xml:space="preserve">(1 </w:t>
-      </w:r>
-      <w:r>
-        <w:t>Std</w:t>
-      </w:r>
-      <w:r>
-        <w:t>)</w:t>
-      </w:r>
+        <w:t>Fazit Erstellung (1 Std)</w:t>
+      </w:r>
+    </w:p>
+    <w:p>
+      <w:pPr>
+        <w:rPr>
+          <w:rFonts w:asciiTheme="majorHAnsi" w:eastAsiaTheme="majorEastAsia" w:hAnsiTheme="majorHAnsi" w:cstheme="majorBidi"/>
+          <w:color w:val="2E74B5" w:themeColor="accent1" w:themeShade="BF"/>
+          <w:sz w:val="26"/>
+          <w:szCs w:val="26"/>
+        </w:rPr>
+      </w:pPr>
+    </w:p>
+    <w:p>
+      <w:pPr>
+        <w:pStyle w:val="berschrift2"/>
+        <w:numPr>
+          <w:ilvl w:val="0"/>
+          <w:numId w:val="1"/>
+        </w:numPr>
+      </w:pPr>
+      <w:r>
+        <w:t>Zielgruppe</w:t>
+      </w:r>
+    </w:p>
+    <w:p>
+      <w:pPr>
+        <w:pStyle w:val="Listenabsatz"/>
+      </w:pPr>
+      <w:r>
+        <w:t xml:space="preserve">Die Zielgruppe der Anwendung </w:t>
+      </w:r>
+      <w:r>
+        <w:t xml:space="preserve">sind die Mitarbeiter des </w:t>
+      </w:r>
+      <w:r>
+        <w:rPr>
+          <w:i/>
+          <w:iCs/>
+        </w:rPr>
+        <w:t xml:space="preserve">bitGo_GS </w:t>
+      </w:r>
+      <w:r>
+        <w:t>Teams inner</w:t>
+      </w:r>
+      <w:r>
+        <w:t>halb der BITMARCK Technik GmbH.</w:t>
+      </w:r>
+    </w:p>
+    <w:p>
+      <w:pPr>
+        <w:ind w:left="708"/>
+      </w:pPr>
     </w:p>
     <w:p>
       <w:pPr>
@@ -1699,13 +1395,6 @@
       <w:pPr>
         <w:ind w:left="708"/>
       </w:pPr>
-    </w:p>
-    <w:p>
-      <w:pPr>
-        <w:ind w:left="708"/>
-      </w:pPr>
-      <w:bookmarkStart w:id="0" w:name="_GoBack"/>
-      <w:bookmarkEnd w:id="0"/>
     </w:p>
     <w:p/>
     <w:sectPr>
@@ -2482,6 +2171,22 @@
       </w:tblBorders>
     </w:tblPr>
   </w:style>
+  <w:style w:type="paragraph" w:customStyle="1" w:styleId="Default">
+    <w:name w:val="Default"/>
+    <w:rsid w:val="00C6308A"/>
+    <w:pPr>
+      <w:autoSpaceDE w:val="0"/>
+      <w:autoSpaceDN w:val="0"/>
+      <w:adjustRightInd w:val="0"/>
+      <w:spacing w:after="0" w:line="240" w:lineRule="auto"/>
+    </w:pPr>
+    <w:rPr>
+      <w:rFonts w:ascii="Arial" w:hAnsi="Arial" w:cs="Arial"/>
+      <w:color w:val="000000"/>
+      <w:sz w:val="24"/>
+      <w:szCs w:val="24"/>
+    </w:rPr>
+  </w:style>
 </w:styles>
 </file>
 
@@ -2751,7 +2456,7 @@
 </file>
 
 <file path=customXml/itemProps1.xml><?xml version="1.0" encoding="utf-8"?>
-<ds:datastoreItem xmlns:ds="http://schemas.openxmlformats.org/officeDocument/2006/customXml" ds:itemID="{FE4DE20A-1B75-4CE8-AFDB-E49CF9AD939F}">
+<ds:datastoreItem xmlns:ds="http://schemas.openxmlformats.org/officeDocument/2006/customXml" ds:itemID="{3D3FADBB-C86F-414B-94EA-B7E5B077425F}">
   <ds:schemaRefs>
     <ds:schemaRef ds:uri="http://schemas.openxmlformats.org/officeDocument/2006/bibliography"/>
   </ds:schemaRefs>

</xml_diff>